<commit_message>
Some changes to user _picks page
</commit_message>
<xml_diff>
--- a/Important Docs and Links/Monahan, Dignam, Deckert Weekly Logs.docx
+++ b/Important Docs and Links/Monahan, Dignam, Deckert Weekly Logs.docx
@@ -15,16 +15,49 @@
         <w:rPr>
           <w:rFonts w:ascii="Times New Roman" w:hAnsi="Times New Roman"/>
         </w:rPr>
-        <w:t>Lou Dignam, Colin Deckert</w:t>
-      </w:r>
+        <w:t xml:space="preserve">Lou </w:t>
+      </w:r>
+      <w:proofErr w:type="spellStart"/>
+      <w:r>
+        <w:rPr>
+          <w:rFonts w:ascii="Times New Roman" w:hAnsi="Times New Roman"/>
+        </w:rPr>
+        <w:t>Dignam</w:t>
+      </w:r>
+      <w:proofErr w:type="spellEnd"/>
+      <w:r>
+        <w:rPr>
+          <w:rFonts w:ascii="Times New Roman" w:hAnsi="Times New Roman"/>
+        </w:rPr>
+        <w:t xml:space="preserve">, </w:t>
+      </w:r>
+      <w:proofErr w:type="gramStart"/>
+      <w:r>
+        <w:rPr>
+          <w:rFonts w:ascii="Times New Roman" w:hAnsi="Times New Roman"/>
+        </w:rPr>
+        <w:t>Colin</w:t>
+      </w:r>
+      <w:proofErr w:type="gramEnd"/>
+      <w:r>
+        <w:rPr>
+          <w:rFonts w:ascii="Times New Roman" w:hAnsi="Times New Roman"/>
+        </w:rPr>
+        <w:t xml:space="preserve"> </w:t>
+      </w:r>
+      <w:proofErr w:type="spellStart"/>
+      <w:r>
+        <w:rPr>
+          <w:rFonts w:ascii="Times New Roman" w:hAnsi="Times New Roman"/>
+        </w:rPr>
+        <w:t>Deckert</w:t>
+      </w:r>
+      <w:proofErr w:type="spellEnd"/>
     </w:p>
     <w:p/>
     <w:p>
       <w:r>
-        <w:t>Log</w:t>
-      </w:r>
-      <w:r>
-        <w:t xml:space="preserve"> 1:</w:t>
+        <w:t>Log 1:</w:t>
       </w:r>
     </w:p>
     <w:p>
@@ -36,10 +69,7 @@
         </w:numPr>
       </w:pPr>
       <w:r>
-        <w:t>Design a f</w:t>
-      </w:r>
-      <w:r>
-        <w:t>ront page skeleton (Colin)</w:t>
+        <w:t>Design a front page skeleton (Colin)</w:t>
       </w:r>
     </w:p>
     <w:p>
@@ -51,13 +81,7 @@
         </w:numPr>
       </w:pPr>
       <w:r>
-        <w:t xml:space="preserve">Create </w:t>
-      </w:r>
-      <w:r>
-        <w:t xml:space="preserve">a </w:t>
-      </w:r>
-      <w:r>
-        <w:t>simulation that will be used to test our software (Sean)</w:t>
+        <w:t>Create a simulation that will be used to test our software (Sean)</w:t>
       </w:r>
     </w:p>
     <w:p>
@@ -69,13 +93,7 @@
         </w:numPr>
       </w:pPr>
       <w:r>
-        <w:t xml:space="preserve">Create </w:t>
-      </w:r>
-      <w:r>
-        <w:t xml:space="preserve">an </w:t>
-      </w:r>
-      <w:r>
-        <w:t>initial database schema (Lou)</w:t>
+        <w:t>Create an initial database schema (Lou)</w:t>
       </w:r>
     </w:p>
     <w:p>
@@ -87,22 +105,21 @@
         </w:numPr>
       </w:pPr>
       <w:r>
-        <w:t xml:space="preserve">Initialize </w:t>
-      </w:r>
-      <w:r>
-        <w:t xml:space="preserve">the </w:t>
-      </w:r>
-      <w:r>
-        <w:t>git repository (Lou)</w:t>
+        <w:t xml:space="preserve">Initialize the </w:t>
+      </w:r>
+      <w:proofErr w:type="spellStart"/>
+      <w:r>
+        <w:t>git</w:t>
+      </w:r>
+      <w:proofErr w:type="spellEnd"/>
+      <w:r>
+        <w:t xml:space="preserve"> repository (Lou)</w:t>
       </w:r>
     </w:p>
     <w:p/>
     <w:p>
       <w:r>
-        <w:t>Log</w:t>
-      </w:r>
-      <w:r>
-        <w:t xml:space="preserve"> 2:</w:t>
+        <w:t>Log 2:</w:t>
       </w:r>
     </w:p>
     <w:p>
@@ -114,13 +131,7 @@
         </w:numPr>
       </w:pPr>
       <w:r>
-        <w:t xml:space="preserve">Continue work on the front page and research how to implement </w:t>
-      </w:r>
-      <w:r>
-        <w:t xml:space="preserve">sports </w:t>
-      </w:r>
-      <w:r>
-        <w:t>news feeds from ESPN, Yahoo, NFL.com, etc. (Colin)</w:t>
+        <w:t>Continue work on the front page and research how to implement sports news feeds from ESPN, Yahoo, NFL.com, etc. (Colin)</w:t>
       </w:r>
     </w:p>
     <w:p>
@@ -132,13 +143,7 @@
         </w:numPr>
       </w:pPr>
       <w:r>
-        <w:t xml:space="preserve">Modified </w:t>
-      </w:r>
-      <w:r>
-        <w:t xml:space="preserve">the </w:t>
-      </w:r>
-      <w:r>
-        <w:t>database design to make it more efficient and straightforward (Sean and Lou)</w:t>
+        <w:t>Modified the database design to make it more efficient and straightforward (Sean and Lou)</w:t>
       </w:r>
     </w:p>
     <w:p>
@@ -150,19 +155,7 @@
         </w:numPr>
       </w:pPr>
       <w:r>
-        <w:t xml:space="preserve">Continued </w:t>
-      </w:r>
-      <w:r>
-        <w:t>to work on simulation to take team</w:t>
-      </w:r>
-      <w:r>
-        <w:t>s</w:t>
-      </w:r>
-      <w:r>
-        <w:t>’</w:t>
-      </w:r>
-      <w:r>
-        <w:t xml:space="preserve"> offensive rating into account (Sean)</w:t>
+        <w:t>Continued to work on simulation to take teams’ offensive rating into account (Sean)</w:t>
       </w:r>
     </w:p>
     <w:p/>
@@ -204,13 +197,7 @@
         </w:numPr>
       </w:pPr>
       <w:r>
-        <w:t xml:space="preserve">Synced </w:t>
-      </w:r>
-      <w:r>
-        <w:t xml:space="preserve">the </w:t>
-      </w:r>
-      <w:r>
-        <w:t>simulation with the newly modified database (Sean)</w:t>
+        <w:t>Synced the simulation with the newly modified database (Sean)</w:t>
       </w:r>
     </w:p>
     <w:p/>
@@ -228,13 +215,7 @@
         </w:numPr>
       </w:pPr>
       <w:r>
-        <w:t xml:space="preserve">Received </w:t>
-      </w:r>
-      <w:r>
-        <w:t xml:space="preserve">an </w:t>
-      </w:r>
-      <w:r>
-        <w:t>API key from Sportsradar.us (Colin)</w:t>
+        <w:t>Received an API key from Sportsradar.us (Colin)</w:t>
       </w:r>
     </w:p>
     <w:p>
@@ -429,13 +410,7 @@
         </w:numPr>
       </w:pPr>
       <w:r>
-        <w:t xml:space="preserve">Began work on a page to display the past picks of </w:t>
-      </w:r>
-      <w:r>
-        <w:t xml:space="preserve">a certain </w:t>
-      </w:r>
-      <w:r>
-        <w:t>member of the pool (Lou)</w:t>
+        <w:t>Began work on a page to display the past picks of a certain member of the pool (Lou)</w:t>
       </w:r>
     </w:p>
     <w:p>
@@ -477,6 +452,198 @@
     <w:p/>
     <w:p>
       <w:r>
+        <w:t>Log 8:</w:t>
+      </w:r>
+    </w:p>
+    <w:p>
+      <w:pPr>
+        <w:pStyle w:val="ListParagraph"/>
+        <w:numPr>
+          <w:ilvl w:val="0"/>
+          <w:numId w:val="10"/>
+        </w:numPr>
+      </w:pPr>
+      <w:r>
+        <w:t>Finished implementing functionality of making and saving picks for each week (Sean)</w:t>
+      </w:r>
+    </w:p>
+    <w:p>
+      <w:pPr>
+        <w:pStyle w:val="ListParagraph"/>
+        <w:numPr>
+          <w:ilvl w:val="0"/>
+          <w:numId w:val="10"/>
+        </w:numPr>
+      </w:pPr>
+      <w:r>
+        <w:t>Fixed some layout issues (Sean)</w:t>
+      </w:r>
+    </w:p>
+    <w:p>
+      <w:pPr>
+        <w:pStyle w:val="ListParagraph"/>
+        <w:numPr>
+          <w:ilvl w:val="0"/>
+          <w:numId w:val="10"/>
+        </w:numPr>
+      </w:pPr>
+      <w:r>
+        <w:t>Updated layout on page that displays information about the pool (Sean)</w:t>
+      </w:r>
+    </w:p>
+    <w:p>
+      <w:pPr>
+        <w:pStyle w:val="ListParagraph"/>
+        <w:numPr>
+          <w:ilvl w:val="0"/>
+          <w:numId w:val="10"/>
+        </w:numPr>
+      </w:pPr>
+      <w:r>
+        <w:t>Continued work on the page to display the past picks of a certain member of the pool (Lou)</w:t>
+      </w:r>
+    </w:p>
+    <w:p>
+      <w:pPr>
+        <w:pStyle w:val="ListParagraph"/>
+        <w:numPr>
+          <w:ilvl w:val="0"/>
+          <w:numId w:val="10"/>
+        </w:numPr>
+      </w:pPr>
+      <w:r>
+        <w:t>Discovered some layout issues and helped to correct them (Colin)</w:t>
+      </w:r>
+    </w:p>
+    <w:p>
+      <w:pPr>
+        <w:pStyle w:val="ListParagraph"/>
+        <w:numPr>
+          <w:ilvl w:val="0"/>
+          <w:numId w:val="10"/>
+        </w:numPr>
+      </w:pPr>
+      <w:r>
+        <w:t>Continued work on the home page (Colin)</w:t>
+      </w:r>
+    </w:p>
+    <w:p/>
+    <w:p>
+      <w:r>
+        <w:t>Log 9:</w:t>
+      </w:r>
+    </w:p>
+    <w:p>
+      <w:pPr>
+        <w:pStyle w:val="ListParagraph"/>
+        <w:numPr>
+          <w:ilvl w:val="0"/>
+          <w:numId w:val="11"/>
+        </w:numPr>
+      </w:pPr>
+      <w:r>
+        <w:t>Manager can now update pool info (Sean)</w:t>
+      </w:r>
+    </w:p>
+    <w:p>
+      <w:pPr>
+        <w:pStyle w:val="ListParagraph"/>
+        <w:numPr>
+          <w:ilvl w:val="0"/>
+          <w:numId w:val="11"/>
+        </w:numPr>
+      </w:pPr>
+      <w:r>
+        <w:t>Member of pool can now leave the pool (Sean)</w:t>
+      </w:r>
+    </w:p>
+    <w:p>
+      <w:pPr>
+        <w:pStyle w:val="ListParagraph"/>
+        <w:numPr>
+          <w:ilvl w:val="0"/>
+          <w:numId w:val="11"/>
+        </w:numPr>
+      </w:pPr>
+      <w:r>
+        <w:t>Implemented a default image for profile picture and pool picture so that both can be optional (Sean)</w:t>
+      </w:r>
+    </w:p>
+    <w:p>
+      <w:pPr>
+        <w:pStyle w:val="ListParagraph"/>
+        <w:numPr>
+          <w:ilvl w:val="0"/>
+          <w:numId w:val="11"/>
+        </w:numPr>
+      </w:pPr>
+      <w:r>
+        <w:t>Populated database with NFL team logos (Lou)</w:t>
+      </w:r>
+    </w:p>
+    <w:p>
+      <w:pPr>
+        <w:pStyle w:val="ListParagraph"/>
+        <w:numPr>
+          <w:ilvl w:val="0"/>
+          <w:numId w:val="11"/>
+        </w:numPr>
+      </w:pPr>
+      <w:r>
+        <w:t xml:space="preserve">Added team logos to </w:t>
+      </w:r>
+      <w:proofErr w:type="spellStart"/>
+      <w:r>
+        <w:t>my_picks</w:t>
+      </w:r>
+      <w:proofErr w:type="spellEnd"/>
+      <w:r>
+        <w:t xml:space="preserve"> page (Sean)</w:t>
+      </w:r>
+    </w:p>
+    <w:p>
+      <w:pPr>
+        <w:pStyle w:val="ListParagraph"/>
+        <w:numPr>
+          <w:ilvl w:val="0"/>
+          <w:numId w:val="11"/>
+        </w:numPr>
+      </w:pPr>
+      <w:r>
+        <w:t>Continued work on the page to display the past picks of a certain member of the pool (Lou)</w:t>
+      </w:r>
+    </w:p>
+    <w:p>
+      <w:pPr>
+        <w:pStyle w:val="ListParagraph"/>
+        <w:numPr>
+          <w:ilvl w:val="0"/>
+          <w:numId w:val="11"/>
+        </w:numPr>
+      </w:pPr>
+      <w:r>
+        <w:t>Continued work on the homepage (Colin)</w:t>
+      </w:r>
+    </w:p>
+    <w:p>
+      <w:pPr>
+        <w:pStyle w:val="ListParagraph"/>
+        <w:numPr>
+          <w:ilvl w:val="0"/>
+          <w:numId w:val="11"/>
+        </w:numPr>
+      </w:pPr>
+      <w:r>
+        <w:t>Looked into password encryption (Colin)</w:t>
+      </w:r>
+    </w:p>
+    <w:p>
+      <w:pPr>
+        <w:pStyle w:val="ListParagraph"/>
+      </w:pPr>
+    </w:p>
+    <w:p>
+      <w:r>
         <w:t>Future plans:</w:t>
       </w:r>
     </w:p>
@@ -489,7 +656,7 @@
         </w:numPr>
       </w:pPr>
       <w:r>
-        <w:t>Continue to work on page where user can make their picks (Sean)</w:t>
+        <w:t>Begin looking into creation of public pools that would not require an invitation to join (Sean)</w:t>
       </w:r>
     </w:p>
     <w:p>
@@ -501,7 +668,7 @@
         </w:numPr>
       </w:pPr>
       <w:r>
-        <w:t>Continue to work on page to display the picks of a specific member of the pool (Lou)</w:t>
+        <w:t>Begin implementing functionality for a manager to delete a member of a pool (Sean)</w:t>
       </w:r>
     </w:p>
     <w:p>
@@ -513,7 +680,7 @@
         </w:numPr>
       </w:pPr>
       <w:r>
-        <w:t>Continue to work on the homepage (Colin)</w:t>
+        <w:t>Continue work on the page to display the past picks of a certain member of the pool (Lou)</w:t>
       </w:r>
     </w:p>
     <w:p>
@@ -525,7 +692,7 @@
         </w:numPr>
       </w:pPr>
       <w:r>
-        <w:t>Populate the database with team logos (Colin)</w:t>
+        <w:t>Continue work on the home page (Colin)</w:t>
       </w:r>
     </w:p>
     <w:p>
@@ -539,11 +706,24 @@
       <w:r>
         <w:t>Continue testing the site (Sean, Lou, Colin)</w:t>
       </w:r>
+    </w:p>
+    <w:p>
+      <w:pPr>
+        <w:pStyle w:val="ListParagraph"/>
+        <w:numPr>
+          <w:ilvl w:val="0"/>
+          <w:numId w:val="9"/>
+        </w:numPr>
+      </w:pPr>
+      <w:r>
+        <w:t>Continue thinking about ways to make the site look better (Sean, Lou, Colin)</w:t>
+      </w:r>
+    </w:p>
+    <w:p/>
+    <w:p>
       <w:bookmarkStart w:id="0" w:name="_GoBack"/>
       <w:bookmarkEnd w:id="0"/>
     </w:p>
-    <w:p/>
-    <w:p/>
     <w:sectPr>
       <w:pgSz w:w="12240" w:h="15840"/>
       <w:pgMar w:top="1440" w:right="1800" w:bottom="1440" w:left="1800" w:header="720" w:footer="720" w:gutter="0"/>
@@ -670,6 +850,119 @@
     </w:lvl>
   </w:abstractNum>
   <w:abstractNum w:abstractNumId="1">
+    <w:nsid w:val="06F751AA"/>
+    <w:multiLevelType w:val="hybridMultilevel"/>
+    <w:tmpl w:val="3648C300"/>
+    <w:lvl w:ilvl="0" w:tplc="04090001">
+      <w:start w:val="1"/>
+      <w:numFmt w:val="bullet"/>
+      <w:lvlText w:val=""/>
+      <w:lvlJc w:val="left"/>
+      <w:pPr>
+        <w:ind w:left="720" w:hanging="360"/>
+      </w:pPr>
+      <w:rPr>
+        <w:rFonts w:ascii="Symbol" w:hAnsi="Symbol" w:hint="default"/>
+      </w:rPr>
+    </w:lvl>
+    <w:lvl w:ilvl="1" w:tplc="04090003" w:tentative="1">
+      <w:start w:val="1"/>
+      <w:numFmt w:val="bullet"/>
+      <w:lvlText w:val="o"/>
+      <w:lvlJc w:val="left"/>
+      <w:pPr>
+        <w:ind w:left="1440" w:hanging="360"/>
+      </w:pPr>
+      <w:rPr>
+        <w:rFonts w:ascii="Courier New" w:hAnsi="Courier New" w:hint="default"/>
+      </w:rPr>
+    </w:lvl>
+    <w:lvl w:ilvl="2" w:tplc="04090005" w:tentative="1">
+      <w:start w:val="1"/>
+      <w:numFmt w:val="bullet"/>
+      <w:lvlText w:val=""/>
+      <w:lvlJc w:val="left"/>
+      <w:pPr>
+        <w:ind w:left="2160" w:hanging="360"/>
+      </w:pPr>
+      <w:rPr>
+        <w:rFonts w:ascii="Wingdings" w:hAnsi="Wingdings" w:hint="default"/>
+      </w:rPr>
+    </w:lvl>
+    <w:lvl w:ilvl="3" w:tplc="04090001" w:tentative="1">
+      <w:start w:val="1"/>
+      <w:numFmt w:val="bullet"/>
+      <w:lvlText w:val=""/>
+      <w:lvlJc w:val="left"/>
+      <w:pPr>
+        <w:ind w:left="2880" w:hanging="360"/>
+      </w:pPr>
+      <w:rPr>
+        <w:rFonts w:ascii="Symbol" w:hAnsi="Symbol" w:hint="default"/>
+      </w:rPr>
+    </w:lvl>
+    <w:lvl w:ilvl="4" w:tplc="04090003" w:tentative="1">
+      <w:start w:val="1"/>
+      <w:numFmt w:val="bullet"/>
+      <w:lvlText w:val="o"/>
+      <w:lvlJc w:val="left"/>
+      <w:pPr>
+        <w:ind w:left="3600" w:hanging="360"/>
+      </w:pPr>
+      <w:rPr>
+        <w:rFonts w:ascii="Courier New" w:hAnsi="Courier New" w:hint="default"/>
+      </w:rPr>
+    </w:lvl>
+    <w:lvl w:ilvl="5" w:tplc="04090005" w:tentative="1">
+      <w:start w:val="1"/>
+      <w:numFmt w:val="bullet"/>
+      <w:lvlText w:val=""/>
+      <w:lvlJc w:val="left"/>
+      <w:pPr>
+        <w:ind w:left="4320" w:hanging="360"/>
+      </w:pPr>
+      <w:rPr>
+        <w:rFonts w:ascii="Wingdings" w:hAnsi="Wingdings" w:hint="default"/>
+      </w:rPr>
+    </w:lvl>
+    <w:lvl w:ilvl="6" w:tplc="04090001" w:tentative="1">
+      <w:start w:val="1"/>
+      <w:numFmt w:val="bullet"/>
+      <w:lvlText w:val=""/>
+      <w:lvlJc w:val="left"/>
+      <w:pPr>
+        <w:ind w:left="5040" w:hanging="360"/>
+      </w:pPr>
+      <w:rPr>
+        <w:rFonts w:ascii="Symbol" w:hAnsi="Symbol" w:hint="default"/>
+      </w:rPr>
+    </w:lvl>
+    <w:lvl w:ilvl="7" w:tplc="04090003" w:tentative="1">
+      <w:start w:val="1"/>
+      <w:numFmt w:val="bullet"/>
+      <w:lvlText w:val="o"/>
+      <w:lvlJc w:val="left"/>
+      <w:pPr>
+        <w:ind w:left="5760" w:hanging="360"/>
+      </w:pPr>
+      <w:rPr>
+        <w:rFonts w:ascii="Courier New" w:hAnsi="Courier New" w:hint="default"/>
+      </w:rPr>
+    </w:lvl>
+    <w:lvl w:ilvl="8" w:tplc="04090005" w:tentative="1">
+      <w:start w:val="1"/>
+      <w:numFmt w:val="bullet"/>
+      <w:lvlText w:val=""/>
+      <w:lvlJc w:val="left"/>
+      <w:pPr>
+        <w:ind w:left="6480" w:hanging="360"/>
+      </w:pPr>
+      <w:rPr>
+        <w:rFonts w:ascii="Wingdings" w:hAnsi="Wingdings" w:hint="default"/>
+      </w:rPr>
+    </w:lvl>
+  </w:abstractNum>
+  <w:abstractNum w:abstractNumId="2">
     <w:nsid w:val="180A63DA"/>
     <w:multiLevelType w:val="hybridMultilevel"/>
     <w:tmpl w:val="01D6ED3E"/>
@@ -782,7 +1075,7 @@
       </w:rPr>
     </w:lvl>
   </w:abstractNum>
-  <w:abstractNum w:abstractNumId="2">
+  <w:abstractNum w:abstractNumId="3">
     <w:nsid w:val="1E125784"/>
     <w:multiLevelType w:val="hybridMultilevel"/>
     <w:tmpl w:val="310857D8"/>
@@ -895,7 +1188,7 @@
       </w:rPr>
     </w:lvl>
   </w:abstractNum>
-  <w:abstractNum w:abstractNumId="3">
+  <w:abstractNum w:abstractNumId="4">
     <w:nsid w:val="27D978AD"/>
     <w:multiLevelType w:val="hybridMultilevel"/>
     <w:tmpl w:val="9D181E78"/>
@@ -1008,7 +1301,7 @@
       </w:rPr>
     </w:lvl>
   </w:abstractNum>
-  <w:abstractNum w:abstractNumId="4">
+  <w:abstractNum w:abstractNumId="5">
     <w:nsid w:val="385D02F9"/>
     <w:multiLevelType w:val="hybridMultilevel"/>
     <w:tmpl w:val="7F521008"/>
@@ -1121,7 +1414,7 @@
       </w:rPr>
     </w:lvl>
   </w:abstractNum>
-  <w:abstractNum w:abstractNumId="5">
+  <w:abstractNum w:abstractNumId="6">
     <w:nsid w:val="3B8C1C05"/>
     <w:multiLevelType w:val="hybridMultilevel"/>
     <w:tmpl w:val="4372DF36"/>
@@ -1234,7 +1527,7 @@
       </w:rPr>
     </w:lvl>
   </w:abstractNum>
-  <w:abstractNum w:abstractNumId="6">
+  <w:abstractNum w:abstractNumId="7">
     <w:nsid w:val="49B57250"/>
     <w:multiLevelType w:val="hybridMultilevel"/>
     <w:tmpl w:val="47FAD1E4"/>
@@ -1347,7 +1640,7 @@
       </w:rPr>
     </w:lvl>
   </w:abstractNum>
-  <w:abstractNum w:abstractNumId="7">
+  <w:abstractNum w:abstractNumId="8">
     <w:nsid w:val="507C5946"/>
     <w:multiLevelType w:val="hybridMultilevel"/>
     <w:tmpl w:val="1840BA9C"/>
@@ -1460,7 +1753,120 @@
       </w:rPr>
     </w:lvl>
   </w:abstractNum>
-  <w:abstractNum w:abstractNumId="8">
+  <w:abstractNum w:abstractNumId="9">
+    <w:nsid w:val="56BB12B7"/>
+    <w:multiLevelType w:val="hybridMultilevel"/>
+    <w:tmpl w:val="5C9EA2E4"/>
+    <w:lvl w:ilvl="0" w:tplc="04090001">
+      <w:start w:val="1"/>
+      <w:numFmt w:val="bullet"/>
+      <w:lvlText w:val=""/>
+      <w:lvlJc w:val="left"/>
+      <w:pPr>
+        <w:ind w:left="720" w:hanging="360"/>
+      </w:pPr>
+      <w:rPr>
+        <w:rFonts w:ascii="Symbol" w:hAnsi="Symbol" w:hint="default"/>
+      </w:rPr>
+    </w:lvl>
+    <w:lvl w:ilvl="1" w:tplc="04090003" w:tentative="1">
+      <w:start w:val="1"/>
+      <w:numFmt w:val="bullet"/>
+      <w:lvlText w:val="o"/>
+      <w:lvlJc w:val="left"/>
+      <w:pPr>
+        <w:ind w:left="1440" w:hanging="360"/>
+      </w:pPr>
+      <w:rPr>
+        <w:rFonts w:ascii="Courier New" w:hAnsi="Courier New" w:hint="default"/>
+      </w:rPr>
+    </w:lvl>
+    <w:lvl w:ilvl="2" w:tplc="04090005" w:tentative="1">
+      <w:start w:val="1"/>
+      <w:numFmt w:val="bullet"/>
+      <w:lvlText w:val=""/>
+      <w:lvlJc w:val="left"/>
+      <w:pPr>
+        <w:ind w:left="2160" w:hanging="360"/>
+      </w:pPr>
+      <w:rPr>
+        <w:rFonts w:ascii="Wingdings" w:hAnsi="Wingdings" w:hint="default"/>
+      </w:rPr>
+    </w:lvl>
+    <w:lvl w:ilvl="3" w:tplc="04090001" w:tentative="1">
+      <w:start w:val="1"/>
+      <w:numFmt w:val="bullet"/>
+      <w:lvlText w:val=""/>
+      <w:lvlJc w:val="left"/>
+      <w:pPr>
+        <w:ind w:left="2880" w:hanging="360"/>
+      </w:pPr>
+      <w:rPr>
+        <w:rFonts w:ascii="Symbol" w:hAnsi="Symbol" w:hint="default"/>
+      </w:rPr>
+    </w:lvl>
+    <w:lvl w:ilvl="4" w:tplc="04090003" w:tentative="1">
+      <w:start w:val="1"/>
+      <w:numFmt w:val="bullet"/>
+      <w:lvlText w:val="o"/>
+      <w:lvlJc w:val="left"/>
+      <w:pPr>
+        <w:ind w:left="3600" w:hanging="360"/>
+      </w:pPr>
+      <w:rPr>
+        <w:rFonts w:ascii="Courier New" w:hAnsi="Courier New" w:hint="default"/>
+      </w:rPr>
+    </w:lvl>
+    <w:lvl w:ilvl="5" w:tplc="04090005" w:tentative="1">
+      <w:start w:val="1"/>
+      <w:numFmt w:val="bullet"/>
+      <w:lvlText w:val=""/>
+      <w:lvlJc w:val="left"/>
+      <w:pPr>
+        <w:ind w:left="4320" w:hanging="360"/>
+      </w:pPr>
+      <w:rPr>
+        <w:rFonts w:ascii="Wingdings" w:hAnsi="Wingdings" w:hint="default"/>
+      </w:rPr>
+    </w:lvl>
+    <w:lvl w:ilvl="6" w:tplc="04090001" w:tentative="1">
+      <w:start w:val="1"/>
+      <w:numFmt w:val="bullet"/>
+      <w:lvlText w:val=""/>
+      <w:lvlJc w:val="left"/>
+      <w:pPr>
+        <w:ind w:left="5040" w:hanging="360"/>
+      </w:pPr>
+      <w:rPr>
+        <w:rFonts w:ascii="Symbol" w:hAnsi="Symbol" w:hint="default"/>
+      </w:rPr>
+    </w:lvl>
+    <w:lvl w:ilvl="7" w:tplc="04090003" w:tentative="1">
+      <w:start w:val="1"/>
+      <w:numFmt w:val="bullet"/>
+      <w:lvlText w:val="o"/>
+      <w:lvlJc w:val="left"/>
+      <w:pPr>
+        <w:ind w:left="5760" w:hanging="360"/>
+      </w:pPr>
+      <w:rPr>
+        <w:rFonts w:ascii="Courier New" w:hAnsi="Courier New" w:hint="default"/>
+      </w:rPr>
+    </w:lvl>
+    <w:lvl w:ilvl="8" w:tplc="04090005" w:tentative="1">
+      <w:start w:val="1"/>
+      <w:numFmt w:val="bullet"/>
+      <w:lvlText w:val=""/>
+      <w:lvlJc w:val="left"/>
+      <w:pPr>
+        <w:ind w:left="6480" w:hanging="360"/>
+      </w:pPr>
+      <w:rPr>
+        <w:rFonts w:ascii="Wingdings" w:hAnsi="Wingdings" w:hint="default"/>
+      </w:rPr>
+    </w:lvl>
+  </w:abstractNum>
+  <w:abstractNum w:abstractNumId="10">
     <w:nsid w:val="5BF47A90"/>
     <w:multiLevelType w:val="hybridMultilevel"/>
     <w:tmpl w:val="5B183DC0"/>
@@ -1574,31 +1980,37 @@
     </w:lvl>
   </w:abstractNum>
   <w:num w:numId="1">
-    <w:abstractNumId w:val="1"/>
+    <w:abstractNumId w:val="2"/>
   </w:num>
   <w:num w:numId="2">
     <w:abstractNumId w:val="0"/>
   </w:num>
   <w:num w:numId="3">
-    <w:abstractNumId w:val="2"/>
+    <w:abstractNumId w:val="3"/>
   </w:num>
   <w:num w:numId="4">
+    <w:abstractNumId w:val="10"/>
+  </w:num>
+  <w:num w:numId="5">
+    <w:abstractNumId w:val="6"/>
+  </w:num>
+  <w:num w:numId="6">
+    <w:abstractNumId w:val="5"/>
+  </w:num>
+  <w:num w:numId="7">
     <w:abstractNumId w:val="8"/>
   </w:num>
-  <w:num w:numId="5">
-    <w:abstractNumId w:val="5"/>
-  </w:num>
-  <w:num w:numId="6">
+  <w:num w:numId="8">
     <w:abstractNumId w:val="4"/>
   </w:num>
-  <w:num w:numId="7">
+  <w:num w:numId="9">
     <w:abstractNumId w:val="7"/>
   </w:num>
-  <w:num w:numId="8">
-    <w:abstractNumId w:val="3"/>
+  <w:num w:numId="10">
+    <w:abstractNumId w:val="9"/>
   </w:num>
-  <w:num w:numId="9">
-    <w:abstractNumId w:val="6"/>
+  <w:num w:numId="11">
+    <w:abstractNumId w:val="1"/>
   </w:num>
 </w:numbering>
 </file>
@@ -1758,6 +2170,7 @@
   <w:style w:type="paragraph" w:default="1" w:styleId="Normal">
     <w:name w:val="Normal"/>
     <w:qFormat/>
+    <w:rsid w:val="003641D5"/>
   </w:style>
   <w:style w:type="character" w:default="1" w:styleId="DefaultParagraphFont">
     <w:name w:val="Default Paragraph Font"/>
@@ -1955,6 +2368,7 @@
   <w:style w:type="paragraph" w:default="1" w:styleId="Normal">
     <w:name w:val="Normal"/>
     <w:qFormat/>
+    <w:rsid w:val="003641D5"/>
   </w:style>
   <w:style w:type="character" w:default="1" w:styleId="DefaultParagraphFont">
     <w:name w:val="Default Paragraph Font"/>

</xml_diff>

<commit_message>
Continued work on public pool search
</commit_message>
<xml_diff>
--- a/Important Docs and Links/Monahan, Dignam, Deckert Weekly Logs.docx
+++ b/Important Docs and Links/Monahan, Dignam, Deckert Weekly Logs.docx
@@ -15,44 +15,8 @@
         <w:rPr>
           <w:rFonts w:ascii="Times New Roman" w:hAnsi="Times New Roman"/>
         </w:rPr>
-        <w:t xml:space="preserve">Lou </w:t>
-      </w:r>
-      <w:proofErr w:type="spellStart"/>
-      <w:r>
-        <w:rPr>
-          <w:rFonts w:ascii="Times New Roman" w:hAnsi="Times New Roman"/>
-        </w:rPr>
-        <w:t>Dignam</w:t>
-      </w:r>
-      <w:proofErr w:type="spellEnd"/>
-      <w:r>
-        <w:rPr>
-          <w:rFonts w:ascii="Times New Roman" w:hAnsi="Times New Roman"/>
-        </w:rPr>
-        <w:t xml:space="preserve">, </w:t>
-      </w:r>
-      <w:proofErr w:type="gramStart"/>
-      <w:r>
-        <w:rPr>
-          <w:rFonts w:ascii="Times New Roman" w:hAnsi="Times New Roman"/>
-        </w:rPr>
-        <w:t>Colin</w:t>
-      </w:r>
-      <w:proofErr w:type="gramEnd"/>
-      <w:r>
-        <w:rPr>
-          <w:rFonts w:ascii="Times New Roman" w:hAnsi="Times New Roman"/>
-        </w:rPr>
-        <w:t xml:space="preserve"> </w:t>
-      </w:r>
-      <w:proofErr w:type="spellStart"/>
-      <w:r>
-        <w:rPr>
-          <w:rFonts w:ascii="Times New Roman" w:hAnsi="Times New Roman"/>
-        </w:rPr>
-        <w:t>Deckert</w:t>
-      </w:r>
-      <w:proofErr w:type="spellEnd"/>
+        <w:t>Lou Dignam, Colin Deckert</w:t>
+      </w:r>
     </w:p>
     <w:p/>
     <w:p>
@@ -105,15 +69,7 @@
         </w:numPr>
       </w:pPr>
       <w:r>
-        <w:t xml:space="preserve">Initialize the </w:t>
-      </w:r>
-      <w:proofErr w:type="spellStart"/>
-      <w:r>
-        <w:t>git</w:t>
-      </w:r>
-      <w:proofErr w:type="spellEnd"/>
-      <w:r>
-        <w:t xml:space="preserve"> repository (Lou)</w:t>
+        <w:t>Initialize the git repository (Lou)</w:t>
       </w:r>
     </w:p>
     <w:p/>
@@ -590,15 +546,7 @@
         </w:numPr>
       </w:pPr>
       <w:r>
-        <w:t xml:space="preserve">Added team logos to </w:t>
-      </w:r>
-      <w:proofErr w:type="spellStart"/>
-      <w:r>
-        <w:t>my_picks</w:t>
-      </w:r>
-      <w:proofErr w:type="spellEnd"/>
-      <w:r>
-        <w:t xml:space="preserve"> page (Sean)</w:t>
+        <w:t>Added team logos to my_picks page (Sean)</w:t>
       </w:r>
     </w:p>
     <w:p>
@@ -637,11 +585,108 @@
         <w:t>Looked into password encryption (Colin)</w:t>
       </w:r>
     </w:p>
-    <w:p>
-      <w:pPr>
-        <w:pStyle w:val="ListParagraph"/>
-      </w:pPr>
-    </w:p>
+    <w:p/>
+    <w:p>
+      <w:r>
+        <w:t>Log 10:</w:t>
+      </w:r>
+    </w:p>
+    <w:p>
+      <w:pPr>
+        <w:pStyle w:val="ListParagraph"/>
+        <w:numPr>
+          <w:ilvl w:val="0"/>
+          <w:numId w:val="12"/>
+        </w:numPr>
+      </w:pPr>
+      <w:r>
+        <w:t>Public pools can now be created (Sean)</w:t>
+      </w:r>
+    </w:p>
+    <w:p>
+      <w:pPr>
+        <w:pStyle w:val="ListParagraph"/>
+        <w:numPr>
+          <w:ilvl w:val="0"/>
+          <w:numId w:val="12"/>
+        </w:numPr>
+      </w:pPr>
+      <w:r>
+        <w:t>Began work on implementing a way for users to search for public pools to join (Sean)</w:t>
+      </w:r>
+    </w:p>
+    <w:p>
+      <w:pPr>
+        <w:pStyle w:val="ListParagraph"/>
+        <w:numPr>
+          <w:ilvl w:val="0"/>
+          <w:numId w:val="12"/>
+        </w:numPr>
+      </w:pPr>
+      <w:r>
+        <w:t>Reorganized the navigation bar and performed some minor bug fixes (Sean)</w:t>
+      </w:r>
+    </w:p>
+    <w:p>
+      <w:pPr>
+        <w:pStyle w:val="ListParagraph"/>
+        <w:numPr>
+          <w:ilvl w:val="0"/>
+          <w:numId w:val="12"/>
+        </w:numPr>
+      </w:pPr>
+      <w:r>
+        <w:t xml:space="preserve">Completed the page that displays </w:t>
+      </w:r>
+      <w:r>
+        <w:t>the past picks of a certain member of the pool (Lou)</w:t>
+      </w:r>
+    </w:p>
+    <w:p>
+      <w:pPr>
+        <w:pStyle w:val="ListParagraph"/>
+        <w:numPr>
+          <w:ilvl w:val="0"/>
+          <w:numId w:val="12"/>
+        </w:numPr>
+      </w:pPr>
+      <w:r>
+        <w:t>Looked into a fix for the picture orientation bug (Lou)</w:t>
+      </w:r>
+    </w:p>
+    <w:p>
+      <w:pPr>
+        <w:pStyle w:val="ListParagraph"/>
+        <w:numPr>
+          <w:ilvl w:val="0"/>
+          <w:numId w:val="12"/>
+        </w:numPr>
+      </w:pPr>
+      <w:r>
+        <w:t>Continued work on the homepage (Colin)</w:t>
+      </w:r>
+    </w:p>
+    <w:p>
+      <w:pPr>
+        <w:pStyle w:val="ListParagraph"/>
+        <w:numPr>
+          <w:ilvl w:val="0"/>
+          <w:numId w:val="12"/>
+        </w:numPr>
+      </w:pPr>
+      <w:r>
+        <w:t>Continued looking</w:t>
+      </w:r>
+      <w:r>
+        <w:t xml:space="preserve"> into password encryption (Colin)</w:t>
+      </w:r>
+    </w:p>
+    <w:p>
+      <w:pPr>
+        <w:pStyle w:val="ListParagraph"/>
+      </w:pPr>
+    </w:p>
+    <w:p/>
     <w:p>
       <w:r>
         <w:t>Future plans:</w:t>
@@ -656,7 +701,13 @@
         </w:numPr>
       </w:pPr>
       <w:r>
-        <w:t>Begin looking into creation of public pools that would not require an invitation to join (Sean)</w:t>
+        <w:t xml:space="preserve">Continue work on </w:t>
+      </w:r>
+      <w:r>
+        <w:t xml:space="preserve">implementing a way for users to search for public pools to join </w:t>
+      </w:r>
+      <w:r>
+        <w:t>(Sean)</w:t>
       </w:r>
     </w:p>
     <w:p>
@@ -680,7 +731,13 @@
         </w:numPr>
       </w:pPr>
       <w:r>
-        <w:t>Continue work on the page to display the past picks of a certain member of the pool (Lou)</w:t>
+        <w:t xml:space="preserve">Continue </w:t>
+      </w:r>
+      <w:r>
+        <w:t xml:space="preserve">looking into the picture orientation bug </w:t>
+      </w:r>
+      <w:r>
+        <w:t>(Lou)</w:t>
       </w:r>
     </w:p>
     <w:p>
@@ -704,26 +761,46 @@
         </w:numPr>
       </w:pPr>
       <w:r>
-        <w:t>Continue testing the site (Sean, Lou, Colin)</w:t>
-      </w:r>
-    </w:p>
-    <w:p>
-      <w:pPr>
-        <w:pStyle w:val="ListParagraph"/>
-        <w:numPr>
-          <w:ilvl w:val="0"/>
-          <w:numId w:val="9"/>
-        </w:numPr>
-      </w:pPr>
-      <w:r>
-        <w:t>Continue thinking about ways to make the site look better (Sean, Lou, Colin)</w:t>
-      </w:r>
-    </w:p>
-    <w:p/>
-    <w:p>
+        <w:t>Continue</w:t>
+      </w:r>
+      <w:r>
+        <w:t xml:space="preserve"> looking into password encryption</w:t>
+      </w:r>
+      <w:r>
+        <w:t xml:space="preserve"> and credit card implementation</w:t>
+      </w:r>
       <w:bookmarkStart w:id="0" w:name="_GoBack"/>
       <w:bookmarkEnd w:id="0"/>
-    </w:p>
+      <w:r>
+        <w:t xml:space="preserve"> (Colin)</w:t>
+      </w:r>
+    </w:p>
+    <w:p>
+      <w:pPr>
+        <w:pStyle w:val="ListParagraph"/>
+        <w:numPr>
+          <w:ilvl w:val="0"/>
+          <w:numId w:val="9"/>
+        </w:numPr>
+      </w:pPr>
+      <w:r>
+        <w:t>Continue testing the site (Sean, Lou, Colin)</w:t>
+      </w:r>
+    </w:p>
+    <w:p>
+      <w:pPr>
+        <w:pStyle w:val="ListParagraph"/>
+        <w:numPr>
+          <w:ilvl w:val="0"/>
+          <w:numId w:val="9"/>
+        </w:numPr>
+      </w:pPr>
+      <w:r>
+        <w:t>Continue thinking about ways to make the site look better (Sean, Lou, Colin)</w:t>
+      </w:r>
+    </w:p>
+    <w:p/>
+    <w:p/>
     <w:sectPr>
       <w:pgSz w:w="12240" w:h="15840"/>
       <w:pgMar w:top="1440" w:right="1800" w:bottom="1440" w:left="1800" w:header="720" w:footer="720" w:gutter="0"/>
@@ -963,6 +1040,119 @@
     </w:lvl>
   </w:abstractNum>
   <w:abstractNum w:abstractNumId="2">
+    <w:nsid w:val="0A737FD9"/>
+    <w:multiLevelType w:val="hybridMultilevel"/>
+    <w:tmpl w:val="080E4F9C"/>
+    <w:lvl w:ilvl="0" w:tplc="04090001">
+      <w:start w:val="1"/>
+      <w:numFmt w:val="bullet"/>
+      <w:lvlText w:val=""/>
+      <w:lvlJc w:val="left"/>
+      <w:pPr>
+        <w:ind w:left="720" w:hanging="360"/>
+      </w:pPr>
+      <w:rPr>
+        <w:rFonts w:ascii="Symbol" w:hAnsi="Symbol" w:hint="default"/>
+      </w:rPr>
+    </w:lvl>
+    <w:lvl w:ilvl="1" w:tplc="04090003" w:tentative="1">
+      <w:start w:val="1"/>
+      <w:numFmt w:val="bullet"/>
+      <w:lvlText w:val="o"/>
+      <w:lvlJc w:val="left"/>
+      <w:pPr>
+        <w:ind w:left="1440" w:hanging="360"/>
+      </w:pPr>
+      <w:rPr>
+        <w:rFonts w:ascii="Courier New" w:hAnsi="Courier New" w:hint="default"/>
+      </w:rPr>
+    </w:lvl>
+    <w:lvl w:ilvl="2" w:tplc="04090005" w:tentative="1">
+      <w:start w:val="1"/>
+      <w:numFmt w:val="bullet"/>
+      <w:lvlText w:val=""/>
+      <w:lvlJc w:val="left"/>
+      <w:pPr>
+        <w:ind w:left="2160" w:hanging="360"/>
+      </w:pPr>
+      <w:rPr>
+        <w:rFonts w:ascii="Wingdings" w:hAnsi="Wingdings" w:hint="default"/>
+      </w:rPr>
+    </w:lvl>
+    <w:lvl w:ilvl="3" w:tplc="04090001" w:tentative="1">
+      <w:start w:val="1"/>
+      <w:numFmt w:val="bullet"/>
+      <w:lvlText w:val=""/>
+      <w:lvlJc w:val="left"/>
+      <w:pPr>
+        <w:ind w:left="2880" w:hanging="360"/>
+      </w:pPr>
+      <w:rPr>
+        <w:rFonts w:ascii="Symbol" w:hAnsi="Symbol" w:hint="default"/>
+      </w:rPr>
+    </w:lvl>
+    <w:lvl w:ilvl="4" w:tplc="04090003" w:tentative="1">
+      <w:start w:val="1"/>
+      <w:numFmt w:val="bullet"/>
+      <w:lvlText w:val="o"/>
+      <w:lvlJc w:val="left"/>
+      <w:pPr>
+        <w:ind w:left="3600" w:hanging="360"/>
+      </w:pPr>
+      <w:rPr>
+        <w:rFonts w:ascii="Courier New" w:hAnsi="Courier New" w:hint="default"/>
+      </w:rPr>
+    </w:lvl>
+    <w:lvl w:ilvl="5" w:tplc="04090005" w:tentative="1">
+      <w:start w:val="1"/>
+      <w:numFmt w:val="bullet"/>
+      <w:lvlText w:val=""/>
+      <w:lvlJc w:val="left"/>
+      <w:pPr>
+        <w:ind w:left="4320" w:hanging="360"/>
+      </w:pPr>
+      <w:rPr>
+        <w:rFonts w:ascii="Wingdings" w:hAnsi="Wingdings" w:hint="default"/>
+      </w:rPr>
+    </w:lvl>
+    <w:lvl w:ilvl="6" w:tplc="04090001" w:tentative="1">
+      <w:start w:val="1"/>
+      <w:numFmt w:val="bullet"/>
+      <w:lvlText w:val=""/>
+      <w:lvlJc w:val="left"/>
+      <w:pPr>
+        <w:ind w:left="5040" w:hanging="360"/>
+      </w:pPr>
+      <w:rPr>
+        <w:rFonts w:ascii="Symbol" w:hAnsi="Symbol" w:hint="default"/>
+      </w:rPr>
+    </w:lvl>
+    <w:lvl w:ilvl="7" w:tplc="04090003" w:tentative="1">
+      <w:start w:val="1"/>
+      <w:numFmt w:val="bullet"/>
+      <w:lvlText w:val="o"/>
+      <w:lvlJc w:val="left"/>
+      <w:pPr>
+        <w:ind w:left="5760" w:hanging="360"/>
+      </w:pPr>
+      <w:rPr>
+        <w:rFonts w:ascii="Courier New" w:hAnsi="Courier New" w:hint="default"/>
+      </w:rPr>
+    </w:lvl>
+    <w:lvl w:ilvl="8" w:tplc="04090005" w:tentative="1">
+      <w:start w:val="1"/>
+      <w:numFmt w:val="bullet"/>
+      <w:lvlText w:val=""/>
+      <w:lvlJc w:val="left"/>
+      <w:pPr>
+        <w:ind w:left="6480" w:hanging="360"/>
+      </w:pPr>
+      <w:rPr>
+        <w:rFonts w:ascii="Wingdings" w:hAnsi="Wingdings" w:hint="default"/>
+      </w:rPr>
+    </w:lvl>
+  </w:abstractNum>
+  <w:abstractNum w:abstractNumId="3">
     <w:nsid w:val="180A63DA"/>
     <w:multiLevelType w:val="hybridMultilevel"/>
     <w:tmpl w:val="01D6ED3E"/>
@@ -1075,7 +1265,7 @@
       </w:rPr>
     </w:lvl>
   </w:abstractNum>
-  <w:abstractNum w:abstractNumId="3">
+  <w:abstractNum w:abstractNumId="4">
     <w:nsid w:val="1E125784"/>
     <w:multiLevelType w:val="hybridMultilevel"/>
     <w:tmpl w:val="310857D8"/>
@@ -1188,7 +1378,7 @@
       </w:rPr>
     </w:lvl>
   </w:abstractNum>
-  <w:abstractNum w:abstractNumId="4">
+  <w:abstractNum w:abstractNumId="5">
     <w:nsid w:val="27D978AD"/>
     <w:multiLevelType w:val="hybridMultilevel"/>
     <w:tmpl w:val="9D181E78"/>
@@ -1301,7 +1491,7 @@
       </w:rPr>
     </w:lvl>
   </w:abstractNum>
-  <w:abstractNum w:abstractNumId="5">
+  <w:abstractNum w:abstractNumId="6">
     <w:nsid w:val="385D02F9"/>
     <w:multiLevelType w:val="hybridMultilevel"/>
     <w:tmpl w:val="7F521008"/>
@@ -1414,7 +1604,7 @@
       </w:rPr>
     </w:lvl>
   </w:abstractNum>
-  <w:abstractNum w:abstractNumId="6">
+  <w:abstractNum w:abstractNumId="7">
     <w:nsid w:val="3B8C1C05"/>
     <w:multiLevelType w:val="hybridMultilevel"/>
     <w:tmpl w:val="4372DF36"/>
@@ -1527,7 +1717,7 @@
       </w:rPr>
     </w:lvl>
   </w:abstractNum>
-  <w:abstractNum w:abstractNumId="7">
+  <w:abstractNum w:abstractNumId="8">
     <w:nsid w:val="49B57250"/>
     <w:multiLevelType w:val="hybridMultilevel"/>
     <w:tmpl w:val="47FAD1E4"/>
@@ -1640,7 +1830,7 @@
       </w:rPr>
     </w:lvl>
   </w:abstractNum>
-  <w:abstractNum w:abstractNumId="8">
+  <w:abstractNum w:abstractNumId="9">
     <w:nsid w:val="507C5946"/>
     <w:multiLevelType w:val="hybridMultilevel"/>
     <w:tmpl w:val="1840BA9C"/>
@@ -1753,7 +1943,7 @@
       </w:rPr>
     </w:lvl>
   </w:abstractNum>
-  <w:abstractNum w:abstractNumId="9">
+  <w:abstractNum w:abstractNumId="10">
     <w:nsid w:val="56BB12B7"/>
     <w:multiLevelType w:val="hybridMultilevel"/>
     <w:tmpl w:val="5C9EA2E4"/>
@@ -1866,7 +2056,7 @@
       </w:rPr>
     </w:lvl>
   </w:abstractNum>
-  <w:abstractNum w:abstractNumId="10">
+  <w:abstractNum w:abstractNumId="11">
     <w:nsid w:val="5BF47A90"/>
     <w:multiLevelType w:val="hybridMultilevel"/>
     <w:tmpl w:val="5B183DC0"/>
@@ -1980,37 +2170,40 @@
     </w:lvl>
   </w:abstractNum>
   <w:num w:numId="1">
-    <w:abstractNumId w:val="2"/>
+    <w:abstractNumId w:val="3"/>
   </w:num>
   <w:num w:numId="2">
     <w:abstractNumId w:val="0"/>
   </w:num>
   <w:num w:numId="3">
-    <w:abstractNumId w:val="3"/>
+    <w:abstractNumId w:val="4"/>
   </w:num>
   <w:num w:numId="4">
-    <w:abstractNumId w:val="10"/>
+    <w:abstractNumId w:val="11"/>
   </w:num>
   <w:num w:numId="5">
+    <w:abstractNumId w:val="7"/>
+  </w:num>
+  <w:num w:numId="6">
     <w:abstractNumId w:val="6"/>
   </w:num>
-  <w:num w:numId="6">
+  <w:num w:numId="7">
+    <w:abstractNumId w:val="9"/>
+  </w:num>
+  <w:num w:numId="8">
     <w:abstractNumId w:val="5"/>
   </w:num>
-  <w:num w:numId="7">
+  <w:num w:numId="9">
     <w:abstractNumId w:val="8"/>
   </w:num>
-  <w:num w:numId="8">
-    <w:abstractNumId w:val="4"/>
-  </w:num>
-  <w:num w:numId="9">
-    <w:abstractNumId w:val="7"/>
-  </w:num>
   <w:num w:numId="10">
-    <w:abstractNumId w:val="9"/>
+    <w:abstractNumId w:val="10"/>
   </w:num>
   <w:num w:numId="11">
     <w:abstractNumId w:val="1"/>
+  </w:num>
+  <w:num w:numId="12">
+    <w:abstractNumId w:val="2"/>
   </w:num>
 </w:numbering>
 </file>

</xml_diff>

<commit_message>
forgot password modal and weekly log
</commit_message>
<xml_diff>
--- a/Important Docs and Links/Monahan, Dignam, Deckert Weekly Logs.docx
+++ b/Important Docs and Links/Monahan, Dignam, Deckert Weekly Logs.docx
@@ -1,6 +1,6 @@
 
 <file path=word/document.xml><?xml version="1.0" encoding="utf-8"?>
-<w:document xmlns:wpc="http://schemas.microsoft.com/office/word/2010/wordprocessingCanvas" xmlns:mo="http://schemas.microsoft.com/office/mac/office/2008/main" xmlns:mc="http://schemas.openxmlformats.org/markup-compatibility/2006" xmlns:mv="urn:schemas-microsoft-com:mac:vml" xmlns:o="urn:schemas-microsoft-com:office:office" xmlns:r="http://schemas.openxmlformats.org/officeDocument/2006/relationships" xmlns:m="http://schemas.openxmlformats.org/officeDocument/2006/math" xmlns:v="urn:schemas-microsoft-com:vml" xmlns:wp14="http://schemas.microsoft.com/office/word/2010/wordprocessingDrawing" xmlns:wp="http://schemas.openxmlformats.org/drawingml/2006/wordprocessingDrawing" xmlns:w10="urn:schemas-microsoft-com:office:word" xmlns:w="http://schemas.openxmlformats.org/wordprocessingml/2006/main" xmlns:w14="http://schemas.microsoft.com/office/word/2010/wordml" xmlns:wpg="http://schemas.microsoft.com/office/word/2010/wordprocessingGroup" xmlns:wpi="http://schemas.microsoft.com/office/word/2010/wordprocessingInk" xmlns:wne="http://schemas.microsoft.com/office/word/2006/wordml" xmlns:wps="http://schemas.microsoft.com/office/word/2010/wordprocessingShape" mc:Ignorable="w14 wp14">
+<w:document xmlns:wpc="http://schemas.microsoft.com/office/word/2010/wordprocessingCanvas" xmlns:mc="http://schemas.openxmlformats.org/markup-compatibility/2006" xmlns:o="urn:schemas-microsoft-com:office:office" xmlns:r="http://schemas.openxmlformats.org/officeDocument/2006/relationships" xmlns:m="http://schemas.openxmlformats.org/officeDocument/2006/math" xmlns:v="urn:schemas-microsoft-com:vml" xmlns:wp14="http://schemas.microsoft.com/office/word/2010/wordprocessingDrawing" xmlns:wp="http://schemas.openxmlformats.org/drawingml/2006/wordprocessingDrawing" xmlns:w10="urn:schemas-microsoft-com:office:word" xmlns:w="http://schemas.openxmlformats.org/wordprocessingml/2006/main" xmlns:w14="http://schemas.microsoft.com/office/word/2010/wordml" xmlns:wpg="http://schemas.microsoft.com/office/word/2010/wordprocessingGroup" xmlns:wpi="http://schemas.microsoft.com/office/word/2010/wordprocessingInk" xmlns:wne="http://schemas.microsoft.com/office/word/2006/wordml" xmlns:wps="http://schemas.microsoft.com/office/word/2010/wordprocessingShape" mc:Ignorable="w14 wp14">
   <w:body>
     <w:p>
       <w:r>
@@ -15,44 +15,8 @@
         <w:rPr>
           <w:rFonts w:ascii="Times New Roman" w:hAnsi="Times New Roman"/>
         </w:rPr>
-        <w:t xml:space="preserve">Lou </w:t>
-      </w:r>
-      <w:proofErr w:type="spellStart"/>
-      <w:r>
-        <w:rPr>
-          <w:rFonts w:ascii="Times New Roman" w:hAnsi="Times New Roman"/>
-        </w:rPr>
-        <w:t>Dignam</w:t>
-      </w:r>
-      <w:proofErr w:type="spellEnd"/>
-      <w:r>
-        <w:rPr>
-          <w:rFonts w:ascii="Times New Roman" w:hAnsi="Times New Roman"/>
-        </w:rPr>
-        <w:t xml:space="preserve">, </w:t>
-      </w:r>
-      <w:proofErr w:type="gramStart"/>
-      <w:r>
-        <w:rPr>
-          <w:rFonts w:ascii="Times New Roman" w:hAnsi="Times New Roman"/>
-        </w:rPr>
-        <w:t>Colin</w:t>
-      </w:r>
-      <w:proofErr w:type="gramEnd"/>
-      <w:r>
-        <w:rPr>
-          <w:rFonts w:ascii="Times New Roman" w:hAnsi="Times New Roman"/>
-        </w:rPr>
-        <w:t xml:space="preserve"> </w:t>
-      </w:r>
-      <w:proofErr w:type="spellStart"/>
-      <w:r>
-        <w:rPr>
-          <w:rFonts w:ascii="Times New Roman" w:hAnsi="Times New Roman"/>
-        </w:rPr>
-        <w:t>Deckert</w:t>
-      </w:r>
-      <w:proofErr w:type="spellEnd"/>
+        <w:t>Lou Dignam, Colin Deckert</w:t>
+      </w:r>
     </w:p>
     <w:p/>
     <w:p>
@@ -105,15 +69,7 @@
         </w:numPr>
       </w:pPr>
       <w:r>
-        <w:t xml:space="preserve">Initialize the </w:t>
-      </w:r>
-      <w:proofErr w:type="spellStart"/>
-      <w:r>
-        <w:t>git</w:t>
-      </w:r>
-      <w:proofErr w:type="spellEnd"/>
-      <w:r>
-        <w:t xml:space="preserve"> repository (Lou)</w:t>
+        <w:t>Initialize the git repository (Lou)</w:t>
       </w:r>
     </w:p>
     <w:p/>
@@ -590,15 +546,7 @@
         </w:numPr>
       </w:pPr>
       <w:r>
-        <w:t xml:space="preserve">Added team logos to </w:t>
-      </w:r>
-      <w:proofErr w:type="spellStart"/>
-      <w:r>
-        <w:t>my_picks</w:t>
-      </w:r>
-      <w:proofErr w:type="spellEnd"/>
-      <w:r>
-        <w:t xml:space="preserve"> page (Sean)</w:t>
+        <w:t>Added team logos to my_picks page (Sean)</w:t>
       </w:r>
     </w:p>
     <w:p>
@@ -731,6 +679,7 @@
     <w:p/>
     <w:p>
       <w:r>
+        <w:lastRenderedPageBreak/>
         <w:t>Log 11:</w:t>
       </w:r>
     </w:p>
@@ -832,11 +781,96 @@
     </w:p>
     <w:p/>
     <w:p>
-      <w:pPr>
-        <w:pStyle w:val="ListParagraph"/>
-      </w:pPr>
+      <w:r>
+        <w:t>Log 12:</w:t>
+      </w:r>
+    </w:p>
+    <w:p>
+      <w:pPr>
+        <w:pStyle w:val="ListParagraph"/>
+        <w:numPr>
+          <w:ilvl w:val="0"/>
+          <w:numId w:val="14"/>
+        </w:numPr>
+      </w:pPr>
+      <w:r>
+        <w:t>Updating of simulation for current version our website (Sean)</w:t>
+      </w:r>
+    </w:p>
+    <w:p>
+      <w:pPr>
+        <w:pStyle w:val="ListParagraph"/>
+        <w:numPr>
+          <w:ilvl w:val="0"/>
+          <w:numId w:val="14"/>
+        </w:numPr>
+      </w:pPr>
+      <w:r>
+        <w:t>Worked on end of season and division of pot at the end of the season (Sean)</w:t>
+      </w:r>
+    </w:p>
+    <w:p>
+      <w:pPr>
+        <w:pStyle w:val="ListParagraph"/>
+        <w:numPr>
+          <w:ilvl w:val="0"/>
+          <w:numId w:val="14"/>
+        </w:numPr>
+      </w:pPr>
+      <w:r>
+        <w:t>Updated DB to work with new simulation (Sean)</w:t>
+      </w:r>
+    </w:p>
+    <w:p>
+      <w:pPr>
+        <w:pStyle w:val="ListParagraph"/>
+        <w:numPr>
+          <w:ilvl w:val="0"/>
+          <w:numId w:val="13"/>
+        </w:numPr>
+      </w:pPr>
+      <w:r>
+        <w:t>Twitter feed is now on the home page (Colin)</w:t>
+      </w:r>
+    </w:p>
+    <w:p>
+      <w:pPr>
+        <w:pStyle w:val="ListParagraph"/>
+        <w:numPr>
+          <w:ilvl w:val="0"/>
+          <w:numId w:val="13"/>
+        </w:numPr>
+      </w:pPr>
+      <w:r>
+        <w:t>Continued to investigate password encryption and credit card implementation (Colin)</w:t>
+      </w:r>
+    </w:p>
+    <w:p>
+      <w:pPr>
+        <w:pStyle w:val="ListParagraph"/>
+        <w:numPr>
+          <w:ilvl w:val="0"/>
+          <w:numId w:val="13"/>
+        </w:numPr>
+      </w:pPr>
+      <w:r>
+        <w:t>Finished security questions for registration page (Lou)</w:t>
+      </w:r>
+    </w:p>
+    <w:p>
+      <w:pPr>
+        <w:pStyle w:val="ListParagraph"/>
+        <w:numPr>
+          <w:ilvl w:val="0"/>
+          <w:numId w:val="13"/>
+        </w:numPr>
+      </w:pPr>
+      <w:r>
+        <w:t>Continued to work on “Forgot Password” Section of login (Lou)</w:t>
+      </w:r>
     </w:p>
     <w:p/>
+    <w:p/>
     <w:p>
       <w:r>
         <w:t>Future plans:</w:t>
@@ -851,7 +885,16 @@
         </w:numPr>
       </w:pPr>
       <w:r>
-        <w:t>Begin work on assigning the total pot between the first, second, and third place finishers in the pool at the end of the season (Sean)</w:t>
+        <w:t xml:space="preserve">Finish updated </w:t>
+      </w:r>
+      <w:r>
+        <w:t xml:space="preserve">version of </w:t>
+      </w:r>
+      <w:r>
+        <w:t>simulation</w:t>
+      </w:r>
+      <w:r>
+        <w:t xml:space="preserve"> (Sean)</w:t>
       </w:r>
     </w:p>
     <w:p>
@@ -863,7 +906,18 @@
         </w:numPr>
       </w:pPr>
       <w:r>
-        <w:t>Continue work on password retrieval (Lou)</w:t>
+        <w:t>Finish d</w:t>
+      </w:r>
+      <w:r>
+        <w:t>ivision of pot</w:t>
+      </w:r>
+      <w:r>
+        <w:t xml:space="preserve"> for winners of the pool</w:t>
+      </w:r>
+      <w:bookmarkStart w:id="0" w:name="_GoBack"/>
+      <w:bookmarkEnd w:id="0"/>
+      <w:r>
+        <w:t xml:space="preserve"> (Sean)</w:t>
       </w:r>
     </w:p>
     <w:p>
@@ -875,6 +929,27 @@
         </w:numPr>
       </w:pPr>
       <w:r>
+        <w:t>Finish</w:t>
+      </w:r>
+      <w:r>
+        <w:t xml:space="preserve"> password retrieval</w:t>
+      </w:r>
+      <w:r>
+        <w:t xml:space="preserve"> section of login</w:t>
+      </w:r>
+      <w:r>
+        <w:t xml:space="preserve"> (Lou)</w:t>
+      </w:r>
+    </w:p>
+    <w:p>
+      <w:pPr>
+        <w:pStyle w:val="ListParagraph"/>
+        <w:numPr>
+          <w:ilvl w:val="0"/>
+          <w:numId w:val="9"/>
+        </w:numPr>
+      </w:pPr>
+      <w:r>
         <w:t>Continue looking into the picture orientation bug (Lou)</w:t>
       </w:r>
     </w:p>
@@ -899,7 +974,10 @@
         </w:numPr>
       </w:pPr>
       <w:r>
-        <w:t>Continue looking into password encryption and credit card implementation (Colin)</w:t>
+        <w:t>Include scores and other sport related news on to home page</w:t>
+      </w:r>
+      <w:r>
+        <w:t xml:space="preserve"> (Colin)</w:t>
       </w:r>
     </w:p>
     <w:p>
@@ -929,10 +1007,7 @@
     <w:p/>
     <w:p/>
     <w:p/>
-    <w:p>
-      <w:bookmarkStart w:id="0" w:name="_GoBack"/>
-      <w:bookmarkEnd w:id="0"/>
-    </w:p>
+    <w:p/>
     <w:sectPr>
       <w:pgSz w:w="12240" w:h="15840"/>
       <w:pgMar w:top="1440" w:right="1800" w:bottom="1440" w:left="1800" w:header="720" w:footer="720" w:gutter="0"/>
@@ -944,7 +1019,7 @@
 </file>
 
 <file path=word/numbering.xml><?xml version="1.0" encoding="utf-8"?>
-<w:numbering xmlns:wpc="http://schemas.microsoft.com/office/word/2010/wordprocessingCanvas" xmlns:mo="http://schemas.microsoft.com/office/mac/office/2008/main" xmlns:mc="http://schemas.openxmlformats.org/markup-compatibility/2006" xmlns:mv="urn:schemas-microsoft-com:mac:vml" xmlns:o="urn:schemas-microsoft-com:office:office" xmlns:r="http://schemas.openxmlformats.org/officeDocument/2006/relationships" xmlns:m="http://schemas.openxmlformats.org/officeDocument/2006/math" xmlns:v="urn:schemas-microsoft-com:vml" xmlns:wp14="http://schemas.microsoft.com/office/word/2010/wordprocessingDrawing" xmlns:wp="http://schemas.openxmlformats.org/drawingml/2006/wordprocessingDrawing" xmlns:w10="urn:schemas-microsoft-com:office:word" xmlns:w="http://schemas.openxmlformats.org/wordprocessingml/2006/main" xmlns:w14="http://schemas.microsoft.com/office/word/2010/wordml" xmlns:wpg="http://schemas.microsoft.com/office/word/2010/wordprocessingGroup" xmlns:wpi="http://schemas.microsoft.com/office/word/2010/wordprocessingInk" xmlns:wne="http://schemas.microsoft.com/office/word/2006/wordml" xmlns:wps="http://schemas.microsoft.com/office/word/2010/wordprocessingShape" mc:Ignorable="w14 wp14">
+<w:numbering xmlns:wpc="http://schemas.microsoft.com/office/word/2010/wordprocessingCanvas" xmlns:mc="http://schemas.openxmlformats.org/markup-compatibility/2006" xmlns:o="urn:schemas-microsoft-com:office:office" xmlns:r="http://schemas.openxmlformats.org/officeDocument/2006/relationships" xmlns:m="http://schemas.openxmlformats.org/officeDocument/2006/math" xmlns:v="urn:schemas-microsoft-com:vml" xmlns:wp14="http://schemas.microsoft.com/office/word/2010/wordprocessingDrawing" xmlns:wp="http://schemas.openxmlformats.org/drawingml/2006/wordprocessingDrawing" xmlns:w10="urn:schemas-microsoft-com:office:word" xmlns:w="http://schemas.openxmlformats.org/wordprocessingml/2006/main" xmlns:w14="http://schemas.microsoft.com/office/word/2010/wordml" xmlns:wpg="http://schemas.microsoft.com/office/word/2010/wordprocessingGroup" xmlns:wpi="http://schemas.microsoft.com/office/word/2010/wordprocessingInk" xmlns:wne="http://schemas.microsoft.com/office/word/2006/wordml" xmlns:wps="http://schemas.microsoft.com/office/word/2010/wordprocessingShape" mc:Ignorable="w14 wp14">
   <w:abstractNum w:abstractNumId="0">
     <w:nsid w:val="03451D25"/>
     <w:multiLevelType w:val="hybridMultilevel"/>
@@ -2295,6 +2370,232 @@
       <w:lvlJc w:val="left"/>
       <w:pPr>
         <w:ind w:left="6540" w:hanging="360"/>
+      </w:pPr>
+      <w:rPr>
+        <w:rFonts w:ascii="Wingdings" w:hAnsi="Wingdings" w:hint="default"/>
+      </w:rPr>
+    </w:lvl>
+  </w:abstractNum>
+  <w:abstractNum w:abstractNumId="12">
+    <w:nsid w:val="657B5DA5"/>
+    <w:multiLevelType w:val="hybridMultilevel"/>
+    <w:tmpl w:val="AAB8E34A"/>
+    <w:lvl w:ilvl="0" w:tplc="04090001">
+      <w:start w:val="1"/>
+      <w:numFmt w:val="bullet"/>
+      <w:lvlText w:val=""/>
+      <w:lvlJc w:val="left"/>
+      <w:pPr>
+        <w:ind w:left="720" w:hanging="360"/>
+      </w:pPr>
+      <w:rPr>
+        <w:rFonts w:ascii="Symbol" w:hAnsi="Symbol" w:hint="default"/>
+      </w:rPr>
+    </w:lvl>
+    <w:lvl w:ilvl="1" w:tplc="04090003" w:tentative="1">
+      <w:start w:val="1"/>
+      <w:numFmt w:val="bullet"/>
+      <w:lvlText w:val="o"/>
+      <w:lvlJc w:val="left"/>
+      <w:pPr>
+        <w:ind w:left="1440" w:hanging="360"/>
+      </w:pPr>
+      <w:rPr>
+        <w:rFonts w:ascii="Courier New" w:hAnsi="Courier New" w:cs="Courier New" w:hint="default"/>
+      </w:rPr>
+    </w:lvl>
+    <w:lvl w:ilvl="2" w:tplc="04090005" w:tentative="1">
+      <w:start w:val="1"/>
+      <w:numFmt w:val="bullet"/>
+      <w:lvlText w:val=""/>
+      <w:lvlJc w:val="left"/>
+      <w:pPr>
+        <w:ind w:left="2160" w:hanging="360"/>
+      </w:pPr>
+      <w:rPr>
+        <w:rFonts w:ascii="Wingdings" w:hAnsi="Wingdings" w:hint="default"/>
+      </w:rPr>
+    </w:lvl>
+    <w:lvl w:ilvl="3" w:tplc="04090001" w:tentative="1">
+      <w:start w:val="1"/>
+      <w:numFmt w:val="bullet"/>
+      <w:lvlText w:val=""/>
+      <w:lvlJc w:val="left"/>
+      <w:pPr>
+        <w:ind w:left="2880" w:hanging="360"/>
+      </w:pPr>
+      <w:rPr>
+        <w:rFonts w:ascii="Symbol" w:hAnsi="Symbol" w:hint="default"/>
+      </w:rPr>
+    </w:lvl>
+    <w:lvl w:ilvl="4" w:tplc="04090003" w:tentative="1">
+      <w:start w:val="1"/>
+      <w:numFmt w:val="bullet"/>
+      <w:lvlText w:val="o"/>
+      <w:lvlJc w:val="left"/>
+      <w:pPr>
+        <w:ind w:left="3600" w:hanging="360"/>
+      </w:pPr>
+      <w:rPr>
+        <w:rFonts w:ascii="Courier New" w:hAnsi="Courier New" w:cs="Courier New" w:hint="default"/>
+      </w:rPr>
+    </w:lvl>
+    <w:lvl w:ilvl="5" w:tplc="04090005" w:tentative="1">
+      <w:start w:val="1"/>
+      <w:numFmt w:val="bullet"/>
+      <w:lvlText w:val=""/>
+      <w:lvlJc w:val="left"/>
+      <w:pPr>
+        <w:ind w:left="4320" w:hanging="360"/>
+      </w:pPr>
+      <w:rPr>
+        <w:rFonts w:ascii="Wingdings" w:hAnsi="Wingdings" w:hint="default"/>
+      </w:rPr>
+    </w:lvl>
+    <w:lvl w:ilvl="6" w:tplc="04090001" w:tentative="1">
+      <w:start w:val="1"/>
+      <w:numFmt w:val="bullet"/>
+      <w:lvlText w:val=""/>
+      <w:lvlJc w:val="left"/>
+      <w:pPr>
+        <w:ind w:left="5040" w:hanging="360"/>
+      </w:pPr>
+      <w:rPr>
+        <w:rFonts w:ascii="Symbol" w:hAnsi="Symbol" w:hint="default"/>
+      </w:rPr>
+    </w:lvl>
+    <w:lvl w:ilvl="7" w:tplc="04090003" w:tentative="1">
+      <w:start w:val="1"/>
+      <w:numFmt w:val="bullet"/>
+      <w:lvlText w:val="o"/>
+      <w:lvlJc w:val="left"/>
+      <w:pPr>
+        <w:ind w:left="5760" w:hanging="360"/>
+      </w:pPr>
+      <w:rPr>
+        <w:rFonts w:ascii="Courier New" w:hAnsi="Courier New" w:cs="Courier New" w:hint="default"/>
+      </w:rPr>
+    </w:lvl>
+    <w:lvl w:ilvl="8" w:tplc="04090005" w:tentative="1">
+      <w:start w:val="1"/>
+      <w:numFmt w:val="bullet"/>
+      <w:lvlText w:val=""/>
+      <w:lvlJc w:val="left"/>
+      <w:pPr>
+        <w:ind w:left="6480" w:hanging="360"/>
+      </w:pPr>
+      <w:rPr>
+        <w:rFonts w:ascii="Wingdings" w:hAnsi="Wingdings" w:hint="default"/>
+      </w:rPr>
+    </w:lvl>
+  </w:abstractNum>
+  <w:abstractNum w:abstractNumId="13">
+    <w:nsid w:val="6CDB629A"/>
+    <w:multiLevelType w:val="hybridMultilevel"/>
+    <w:tmpl w:val="F70E9738"/>
+    <w:lvl w:ilvl="0" w:tplc="04090001">
+      <w:start w:val="1"/>
+      <w:numFmt w:val="bullet"/>
+      <w:lvlText w:val=""/>
+      <w:lvlJc w:val="left"/>
+      <w:pPr>
+        <w:ind w:left="720" w:hanging="360"/>
+      </w:pPr>
+      <w:rPr>
+        <w:rFonts w:ascii="Symbol" w:hAnsi="Symbol" w:hint="default"/>
+      </w:rPr>
+    </w:lvl>
+    <w:lvl w:ilvl="1" w:tplc="04090003" w:tentative="1">
+      <w:start w:val="1"/>
+      <w:numFmt w:val="bullet"/>
+      <w:lvlText w:val="o"/>
+      <w:lvlJc w:val="left"/>
+      <w:pPr>
+        <w:ind w:left="1440" w:hanging="360"/>
+      </w:pPr>
+      <w:rPr>
+        <w:rFonts w:ascii="Courier New" w:hAnsi="Courier New" w:cs="Courier New" w:hint="default"/>
+      </w:rPr>
+    </w:lvl>
+    <w:lvl w:ilvl="2" w:tplc="04090005" w:tentative="1">
+      <w:start w:val="1"/>
+      <w:numFmt w:val="bullet"/>
+      <w:lvlText w:val=""/>
+      <w:lvlJc w:val="left"/>
+      <w:pPr>
+        <w:ind w:left="2160" w:hanging="360"/>
+      </w:pPr>
+      <w:rPr>
+        <w:rFonts w:ascii="Wingdings" w:hAnsi="Wingdings" w:hint="default"/>
+      </w:rPr>
+    </w:lvl>
+    <w:lvl w:ilvl="3" w:tplc="04090001" w:tentative="1">
+      <w:start w:val="1"/>
+      <w:numFmt w:val="bullet"/>
+      <w:lvlText w:val=""/>
+      <w:lvlJc w:val="left"/>
+      <w:pPr>
+        <w:ind w:left="2880" w:hanging="360"/>
+      </w:pPr>
+      <w:rPr>
+        <w:rFonts w:ascii="Symbol" w:hAnsi="Symbol" w:hint="default"/>
+      </w:rPr>
+    </w:lvl>
+    <w:lvl w:ilvl="4" w:tplc="04090003" w:tentative="1">
+      <w:start w:val="1"/>
+      <w:numFmt w:val="bullet"/>
+      <w:lvlText w:val="o"/>
+      <w:lvlJc w:val="left"/>
+      <w:pPr>
+        <w:ind w:left="3600" w:hanging="360"/>
+      </w:pPr>
+      <w:rPr>
+        <w:rFonts w:ascii="Courier New" w:hAnsi="Courier New" w:cs="Courier New" w:hint="default"/>
+      </w:rPr>
+    </w:lvl>
+    <w:lvl w:ilvl="5" w:tplc="04090005" w:tentative="1">
+      <w:start w:val="1"/>
+      <w:numFmt w:val="bullet"/>
+      <w:lvlText w:val=""/>
+      <w:lvlJc w:val="left"/>
+      <w:pPr>
+        <w:ind w:left="4320" w:hanging="360"/>
+      </w:pPr>
+      <w:rPr>
+        <w:rFonts w:ascii="Wingdings" w:hAnsi="Wingdings" w:hint="default"/>
+      </w:rPr>
+    </w:lvl>
+    <w:lvl w:ilvl="6" w:tplc="04090001" w:tentative="1">
+      <w:start w:val="1"/>
+      <w:numFmt w:val="bullet"/>
+      <w:lvlText w:val=""/>
+      <w:lvlJc w:val="left"/>
+      <w:pPr>
+        <w:ind w:left="5040" w:hanging="360"/>
+      </w:pPr>
+      <w:rPr>
+        <w:rFonts w:ascii="Symbol" w:hAnsi="Symbol" w:hint="default"/>
+      </w:rPr>
+    </w:lvl>
+    <w:lvl w:ilvl="7" w:tplc="04090003" w:tentative="1">
+      <w:start w:val="1"/>
+      <w:numFmt w:val="bullet"/>
+      <w:lvlText w:val="o"/>
+      <w:lvlJc w:val="left"/>
+      <w:pPr>
+        <w:ind w:left="5760" w:hanging="360"/>
+      </w:pPr>
+      <w:rPr>
+        <w:rFonts w:ascii="Courier New" w:hAnsi="Courier New" w:cs="Courier New" w:hint="default"/>
+      </w:rPr>
+    </w:lvl>
+    <w:lvl w:ilvl="8" w:tplc="04090005" w:tentative="1">
+      <w:start w:val="1"/>
+      <w:numFmt w:val="bullet"/>
+      <w:lvlText w:val=""/>
+      <w:lvlJc w:val="left"/>
+      <w:pPr>
+        <w:ind w:left="6480" w:hanging="360"/>
       </w:pPr>
       <w:rPr>
         <w:rFonts w:ascii="Wingdings" w:hAnsi="Wingdings" w:hint="default"/>
@@ -2337,6 +2638,12 @@
   <w:num w:numId="12">
     <w:abstractNumId w:val="2"/>
   </w:num>
+  <w:num w:numId="13">
+    <w:abstractNumId w:val="12"/>
+  </w:num>
+  <w:num w:numId="14">
+    <w:abstractNumId w:val="13"/>
+  </w:num>
 </w:numbering>
 </file>
 
@@ -2353,7 +2660,7 @@
     </w:rPrDefault>
     <w:pPrDefault/>
   </w:docDefaults>
-  <w:latentStyles w:defLockedState="0" w:defUIPriority="99" w:defSemiHidden="1" w:defUnhideWhenUsed="1" w:defQFormat="0" w:count="276">
+  <w:latentStyles w:defLockedState="0" w:defUIPriority="99" w:defSemiHidden="1" w:defUnhideWhenUsed="1" w:defQFormat="0" w:count="267">
     <w:lsdException w:name="Normal" w:semiHidden="0" w:uiPriority="0" w:unhideWhenUsed="0" w:qFormat="1"/>
     <w:lsdException w:name="heading 1" w:semiHidden="0" w:uiPriority="9" w:unhideWhenUsed="0" w:qFormat="1"/>
     <w:lsdException w:name="heading 2" w:uiPriority="9" w:qFormat="1"/>
@@ -2539,7 +2846,7 @@
 </file>
 
 <file path=word/stylesWithEffects.xml><?xml version="1.0" encoding="utf-8"?>
-<w:styles xmlns:wpc="http://schemas.microsoft.com/office/word/2010/wordprocessingCanvas" xmlns:mo="http://schemas.microsoft.com/office/mac/office/2008/main" xmlns:mc="http://schemas.openxmlformats.org/markup-compatibility/2006" xmlns:mv="urn:schemas-microsoft-com:mac:vml" xmlns:o="urn:schemas-microsoft-com:office:office" xmlns:r="http://schemas.openxmlformats.org/officeDocument/2006/relationships" xmlns:m="http://schemas.openxmlformats.org/officeDocument/2006/math" xmlns:v="urn:schemas-microsoft-com:vml" xmlns:wp14="http://schemas.microsoft.com/office/word/2010/wordprocessingDrawing" xmlns:wp="http://schemas.openxmlformats.org/drawingml/2006/wordprocessingDrawing" xmlns:w10="urn:schemas-microsoft-com:office:word" xmlns:w="http://schemas.openxmlformats.org/wordprocessingml/2006/main" xmlns:w14="http://schemas.microsoft.com/office/word/2010/wordml" xmlns:wpg="http://schemas.microsoft.com/office/word/2010/wordprocessingGroup" xmlns:wpi="http://schemas.microsoft.com/office/word/2010/wordprocessingInk" xmlns:wne="http://schemas.microsoft.com/office/word/2006/wordml" xmlns:wps="http://schemas.microsoft.com/office/word/2010/wordprocessingShape" mc:Ignorable="w14 wp14">
+<w:styles xmlns:wpc="http://schemas.microsoft.com/office/word/2010/wordprocessingCanvas" xmlns:mc="http://schemas.openxmlformats.org/markup-compatibility/2006" xmlns:o="urn:schemas-microsoft-com:office:office" xmlns:r="http://schemas.openxmlformats.org/officeDocument/2006/relationships" xmlns:m="http://schemas.openxmlformats.org/officeDocument/2006/math" xmlns:v="urn:schemas-microsoft-com:vml" xmlns:wp14="http://schemas.microsoft.com/office/word/2010/wordprocessingDrawing" xmlns:wp="http://schemas.openxmlformats.org/drawingml/2006/wordprocessingDrawing" xmlns:w10="urn:schemas-microsoft-com:office:word" xmlns:w="http://schemas.openxmlformats.org/wordprocessingml/2006/main" xmlns:w14="http://schemas.microsoft.com/office/word/2010/wordml" xmlns:wpg="http://schemas.microsoft.com/office/word/2010/wordprocessingGroup" xmlns:wpi="http://schemas.microsoft.com/office/word/2010/wordprocessingInk" xmlns:wne="http://schemas.microsoft.com/office/word/2006/wordml" xmlns:wps="http://schemas.microsoft.com/office/word/2010/wordprocessingShape" mc:Ignorable="w14 wp14">
   <w:docDefaults>
     <w:rPrDefault>
       <w:rPr>
@@ -2551,7 +2858,7 @@
     </w:rPrDefault>
     <w:pPrDefault/>
   </w:docDefaults>
-  <w:latentStyles w:defLockedState="0" w:defUIPriority="99" w:defSemiHidden="1" w:defUnhideWhenUsed="1" w:defQFormat="0" w:count="276">
+  <w:latentStyles w:defLockedState="0" w:defUIPriority="99" w:defSemiHidden="1" w:defUnhideWhenUsed="1" w:defQFormat="0" w:count="267">
     <w:lsdException w:name="Normal" w:semiHidden="0" w:uiPriority="0" w:unhideWhenUsed="0" w:qFormat="1"/>
     <w:lsdException w:name="heading 1" w:semiHidden="0" w:uiPriority="9" w:unhideWhenUsed="0" w:qFormat="1"/>
     <w:lsdException w:name="heading 2" w:uiPriority="9" w:qFormat="1"/>

</xml_diff>

<commit_message>
typo fix in log
</commit_message>
<xml_diff>
--- a/Important Docs and Links/Monahan, Dignam, Deckert Weekly Logs.docx
+++ b/Important Docs and Links/Monahan, Dignam, Deckert Weekly Logs.docx
@@ -806,7 +806,18 @@
         </w:numPr>
       </w:pPr>
       <w:r>
-        <w:t>Worked on end of season and division of pot at the end of the season (Sean)</w:t>
+        <w:t xml:space="preserve">Worked on end of season </w:t>
+      </w:r>
+      <w:r>
+        <w:t>division</w:t>
+      </w:r>
+      <w:r>
+        <w:t xml:space="preserve"> of pot for winners</w:t>
+      </w:r>
+      <w:bookmarkStart w:id="0" w:name="_GoBack"/>
+      <w:bookmarkEnd w:id="0"/>
+      <w:r>
+        <w:t xml:space="preserve"> (Sean)</w:t>
       </w:r>
     </w:p>
     <w:p>
@@ -914,8 +925,6 @@
       <w:r>
         <w:t xml:space="preserve"> for winners of the pool</w:t>
       </w:r>
-      <w:bookmarkStart w:id="0" w:name="_GoBack"/>
-      <w:bookmarkEnd w:id="0"/>
       <w:r>
         <w:t xml:space="preserve"> (Sean)</w:t>
       </w:r>

</xml_diff>

<commit_message>
Screenshots in group log
</commit_message>
<xml_diff>
--- a/Important Docs and Links/Monahan, Dignam, Deckert Weekly Logs.docx
+++ b/Important Docs and Links/Monahan, Dignam, Deckert Weekly Logs.docx
@@ -1,6 +1,6 @@
 
 <file path=word/document.xml><?xml version="1.0" encoding="utf-8"?>
-<w:document xmlns:wpc="http://schemas.microsoft.com/office/word/2010/wordprocessingCanvas" xmlns:mc="http://schemas.openxmlformats.org/markup-compatibility/2006" xmlns:o="urn:schemas-microsoft-com:office:office" xmlns:r="http://schemas.openxmlformats.org/officeDocument/2006/relationships" xmlns:m="http://schemas.openxmlformats.org/officeDocument/2006/math" xmlns:v="urn:schemas-microsoft-com:vml" xmlns:wp14="http://schemas.microsoft.com/office/word/2010/wordprocessingDrawing" xmlns:wp="http://schemas.openxmlformats.org/drawingml/2006/wordprocessingDrawing" xmlns:w10="urn:schemas-microsoft-com:office:word" xmlns:w="http://schemas.openxmlformats.org/wordprocessingml/2006/main" xmlns:w14="http://schemas.microsoft.com/office/word/2010/wordml" xmlns:wpg="http://schemas.microsoft.com/office/word/2010/wordprocessingGroup" xmlns:wpi="http://schemas.microsoft.com/office/word/2010/wordprocessingInk" xmlns:wne="http://schemas.microsoft.com/office/word/2006/wordml" xmlns:wps="http://schemas.microsoft.com/office/word/2010/wordprocessingShape" mc:Ignorable="w14 wp14">
+<w:document xmlns:wpc="http://schemas.microsoft.com/office/word/2010/wordprocessingCanvas" xmlns:mo="http://schemas.microsoft.com/office/mac/office/2008/main" xmlns:mc="http://schemas.openxmlformats.org/markup-compatibility/2006" xmlns:mv="urn:schemas-microsoft-com:mac:vml" xmlns:o="urn:schemas-microsoft-com:office:office" xmlns:r="http://schemas.openxmlformats.org/officeDocument/2006/relationships" xmlns:m="http://schemas.openxmlformats.org/officeDocument/2006/math" xmlns:v="urn:schemas-microsoft-com:vml" xmlns:wp14="http://schemas.microsoft.com/office/word/2010/wordprocessingDrawing" xmlns:wp="http://schemas.openxmlformats.org/drawingml/2006/wordprocessingDrawing" xmlns:w10="urn:schemas-microsoft-com:office:word" xmlns:w="http://schemas.openxmlformats.org/wordprocessingml/2006/main" xmlns:w14="http://schemas.microsoft.com/office/word/2010/wordml" xmlns:wpg="http://schemas.microsoft.com/office/word/2010/wordprocessingGroup" xmlns:wpi="http://schemas.microsoft.com/office/word/2010/wordprocessingInk" xmlns:wne="http://schemas.microsoft.com/office/word/2006/wordml" xmlns:wps="http://schemas.microsoft.com/office/word/2010/wordprocessingShape" mc:Ignorable="w14 wp14">
   <w:body>
     <w:p>
       <w:r>
@@ -15,8 +15,44 @@
         <w:rPr>
           <w:rFonts w:ascii="Times New Roman" w:hAnsi="Times New Roman"/>
         </w:rPr>
-        <w:t>Lou Dignam, Colin Deckert</w:t>
-      </w:r>
+        <w:t xml:space="preserve">Lou </w:t>
+      </w:r>
+      <w:proofErr w:type="spellStart"/>
+      <w:r>
+        <w:rPr>
+          <w:rFonts w:ascii="Times New Roman" w:hAnsi="Times New Roman"/>
+        </w:rPr>
+        <w:t>Dignam</w:t>
+      </w:r>
+      <w:proofErr w:type="spellEnd"/>
+      <w:r>
+        <w:rPr>
+          <w:rFonts w:ascii="Times New Roman" w:hAnsi="Times New Roman"/>
+        </w:rPr>
+        <w:t xml:space="preserve">, </w:t>
+      </w:r>
+      <w:proofErr w:type="gramStart"/>
+      <w:r>
+        <w:rPr>
+          <w:rFonts w:ascii="Times New Roman" w:hAnsi="Times New Roman"/>
+        </w:rPr>
+        <w:t>Colin</w:t>
+      </w:r>
+      <w:proofErr w:type="gramEnd"/>
+      <w:r>
+        <w:rPr>
+          <w:rFonts w:ascii="Times New Roman" w:hAnsi="Times New Roman"/>
+        </w:rPr>
+        <w:t xml:space="preserve"> </w:t>
+      </w:r>
+      <w:proofErr w:type="spellStart"/>
+      <w:r>
+        <w:rPr>
+          <w:rFonts w:ascii="Times New Roman" w:hAnsi="Times New Roman"/>
+        </w:rPr>
+        <w:t>Deckert</w:t>
+      </w:r>
+      <w:proofErr w:type="spellEnd"/>
     </w:p>
     <w:p/>
     <w:p>
@@ -69,7 +105,15 @@
         </w:numPr>
       </w:pPr>
       <w:r>
-        <w:t>Initialize the git repository (Lou)</w:t>
+        <w:t xml:space="preserve">Initialize the </w:t>
+      </w:r>
+      <w:proofErr w:type="spellStart"/>
+      <w:r>
+        <w:t>git</w:t>
+      </w:r>
+      <w:proofErr w:type="spellEnd"/>
+      <w:r>
+        <w:t xml:space="preserve"> repository (Lou)</w:t>
       </w:r>
     </w:p>
     <w:p/>
@@ -233,8 +277,125 @@
         </w:numPr>
       </w:pPr>
       <w:r>
+        <w:lastRenderedPageBreak/>
         <w:t>Completed user registration and login (Sean)</w:t>
       </w:r>
+      <w:r>
+        <w:rPr>
+          <w:noProof/>
+        </w:rPr>
+        <w:drawing>
+          <wp:inline distT="0" distB="0" distL="0" distR="0" wp14:anchorId="708A7B34" wp14:editId="0BA56498">
+            <wp:extent cx="5486400" cy="3022600"/>
+            <wp:effectExtent l="0" t="0" r="0" b="0"/>
+            <wp:docPr id="4" name="Picture 4" descr="Macintosh HD:Users:spm22:Desktop:Screen Shot 2017-04-03 at 4.32.13 PM.png"/>
+            <wp:cNvGraphicFramePr>
+              <a:graphicFrameLocks xmlns:a="http://schemas.openxmlformats.org/drawingml/2006/main" noChangeAspect="1"/>
+            </wp:cNvGraphicFramePr>
+            <a:graphic xmlns:a="http://schemas.openxmlformats.org/drawingml/2006/main">
+              <a:graphicData uri="http://schemas.openxmlformats.org/drawingml/2006/picture">
+                <pic:pic xmlns:pic="http://schemas.openxmlformats.org/drawingml/2006/picture">
+                  <pic:nvPicPr>
+                    <pic:cNvPr id="0" name="Picture 4" descr="Macintosh HD:Users:spm22:Desktop:Screen Shot 2017-04-03 at 4.32.13 PM.png"/>
+                    <pic:cNvPicPr>
+                      <a:picLocks noChangeAspect="1" noChangeArrowheads="1"/>
+                    </pic:cNvPicPr>
+                  </pic:nvPicPr>
+                  <pic:blipFill>
+                    <a:blip r:embed="rId6">
+                      <a:extLst>
+                        <a:ext uri="{28A0092B-C50C-407E-A947-70E740481C1C}">
+                          <a14:useLocalDpi xmlns:a14="http://schemas.microsoft.com/office/drawing/2010/main" val="0"/>
+                        </a:ext>
+                      </a:extLst>
+                    </a:blip>
+                    <a:srcRect/>
+                    <a:stretch>
+                      <a:fillRect/>
+                    </a:stretch>
+                  </pic:blipFill>
+                  <pic:spPr bwMode="auto">
+                    <a:xfrm>
+                      <a:off x="0" y="0"/>
+                      <a:ext cx="5486400" cy="3022600"/>
+                    </a:xfrm>
+                    <a:prstGeom prst="rect">
+                      <a:avLst/>
+                    </a:prstGeom>
+                    <a:noFill/>
+                    <a:ln>
+                      <a:noFill/>
+                    </a:ln>
+                  </pic:spPr>
+                </pic:pic>
+              </a:graphicData>
+            </a:graphic>
+          </wp:inline>
+        </w:drawing>
+      </w:r>
+    </w:p>
+    <w:p>
+      <w:pPr>
+        <w:pStyle w:val="ListParagraph"/>
+      </w:pPr>
+      <w:r>
+        <w:rPr>
+          <w:noProof/>
+        </w:rPr>
+        <w:drawing>
+          <wp:inline distT="0" distB="0" distL="0" distR="0" wp14:anchorId="6310C181" wp14:editId="14DC6B1A">
+            <wp:extent cx="5473700" cy="3022600"/>
+            <wp:effectExtent l="0" t="0" r="12700" b="0"/>
+            <wp:docPr id="5" name="Picture 5" descr="Macintosh HD:Users:spm22:Desktop:Screen Shot 2017-04-03 at 4.32.35 PM.png"/>
+            <wp:cNvGraphicFramePr>
+              <a:graphicFrameLocks xmlns:a="http://schemas.openxmlformats.org/drawingml/2006/main" noChangeAspect="1"/>
+            </wp:cNvGraphicFramePr>
+            <a:graphic xmlns:a="http://schemas.openxmlformats.org/drawingml/2006/main">
+              <a:graphicData uri="http://schemas.openxmlformats.org/drawingml/2006/picture">
+                <pic:pic xmlns:pic="http://schemas.openxmlformats.org/drawingml/2006/picture">
+                  <pic:nvPicPr>
+                    <pic:cNvPr id="0" name="Picture 5" descr="Macintosh HD:Users:spm22:Desktop:Screen Shot 2017-04-03 at 4.32.35 PM.png"/>
+                    <pic:cNvPicPr>
+                      <a:picLocks noChangeAspect="1" noChangeArrowheads="1"/>
+                    </pic:cNvPicPr>
+                  </pic:nvPicPr>
+                  <pic:blipFill>
+                    <a:blip r:embed="rId7">
+                      <a:extLst>
+                        <a:ext uri="{28A0092B-C50C-407E-A947-70E740481C1C}">
+                          <a14:useLocalDpi xmlns:a14="http://schemas.microsoft.com/office/drawing/2010/main" val="0"/>
+                        </a:ext>
+                      </a:extLst>
+                    </a:blip>
+                    <a:srcRect/>
+                    <a:stretch>
+                      <a:fillRect/>
+                    </a:stretch>
+                  </pic:blipFill>
+                  <pic:spPr bwMode="auto">
+                    <a:xfrm>
+                      <a:off x="0" y="0"/>
+                      <a:ext cx="5473700" cy="3022600"/>
+                    </a:xfrm>
+                    <a:prstGeom prst="rect">
+                      <a:avLst/>
+                    </a:prstGeom>
+                    <a:noFill/>
+                    <a:ln>
+                      <a:noFill/>
+                    </a:ln>
+                  </pic:spPr>
+                </pic:pic>
+              </a:graphicData>
+            </a:graphic>
+          </wp:inline>
+        </w:drawing>
+      </w:r>
+    </w:p>
+    <w:p>
+      <w:pPr>
+        <w:pStyle w:val="ListParagraph"/>
+      </w:pPr>
     </w:p>
     <w:p>
       <w:pPr>
@@ -246,440 +407,786 @@
       </w:pPr>
       <w:r>
         <w:t>Cleaned up header and footer (Sean)</w:t>
-      </w:r>
-    </w:p>
-    <w:p/>
-    <w:p>
-      <w:r>
-        <w:t>Log 6:</w:t>
-      </w:r>
-    </w:p>
-    <w:p>
-      <w:pPr>
-        <w:pStyle w:val="ListParagraph"/>
-        <w:numPr>
-          <w:ilvl w:val="0"/>
-          <w:numId w:val="7"/>
-        </w:numPr>
-      </w:pPr>
-      <w:r>
-        <w:t>Finished work on pool creation and the pool manager is now able to invite members to join his or her pool (Sean)</w:t>
-      </w:r>
-    </w:p>
-    <w:p>
-      <w:pPr>
-        <w:pStyle w:val="ListParagraph"/>
-        <w:numPr>
-          <w:ilvl w:val="0"/>
-          <w:numId w:val="7"/>
-        </w:numPr>
-      </w:pPr>
-      <w:r>
-        <w:t>A user can either accept or decline an invitation, if accepted the user will become a member of the pool (Sean)</w:t>
-      </w:r>
-    </w:p>
-    <w:p>
-      <w:pPr>
-        <w:pStyle w:val="ListParagraph"/>
-        <w:numPr>
-          <w:ilvl w:val="0"/>
-          <w:numId w:val="7"/>
-        </w:numPr>
-      </w:pPr>
-      <w:r>
-        <w:t>Some UI cleanup (Sean)</w:t>
-      </w:r>
-    </w:p>
-    <w:p>
-      <w:pPr>
-        <w:pStyle w:val="ListParagraph"/>
-        <w:numPr>
-          <w:ilvl w:val="0"/>
-          <w:numId w:val="7"/>
-        </w:numPr>
-      </w:pPr>
-      <w:r>
-        <w:t>Created a profile page where the user can see their information and update it if necessary (Lou)</w:t>
-      </w:r>
-    </w:p>
-    <w:p>
-      <w:pPr>
-        <w:pStyle w:val="ListParagraph"/>
-        <w:numPr>
-          <w:ilvl w:val="0"/>
-          <w:numId w:val="7"/>
-        </w:numPr>
-      </w:pPr>
-      <w:r>
-        <w:t>Continued to learn bootstrap and work on the home page (Colin)</w:t>
-      </w:r>
-    </w:p>
-    <w:p/>
-    <w:p>
-      <w:r>
-        <w:t>Log 7:</w:t>
-      </w:r>
-    </w:p>
-    <w:p>
-      <w:pPr>
-        <w:pStyle w:val="ListParagraph"/>
-        <w:numPr>
-          <w:ilvl w:val="0"/>
-          <w:numId w:val="8"/>
-        </w:numPr>
-      </w:pPr>
-      <w:r>
-        <w:t>Began work on page where user can make their picks and view past picks (Sean)</w:t>
-      </w:r>
-    </w:p>
-    <w:p>
-      <w:pPr>
-        <w:pStyle w:val="ListParagraph"/>
-        <w:numPr>
-          <w:ilvl w:val="0"/>
-          <w:numId w:val="8"/>
-        </w:numPr>
-      </w:pPr>
-      <w:r>
-        <w:lastRenderedPageBreak/>
-        <w:t>Updated the Simulation to assign points to user if their pick for that week was correct (Sean)</w:t>
-      </w:r>
-    </w:p>
-    <w:p>
-      <w:pPr>
-        <w:pStyle w:val="ListParagraph"/>
-        <w:numPr>
-          <w:ilvl w:val="0"/>
-          <w:numId w:val="8"/>
-        </w:numPr>
-      </w:pPr>
-      <w:r>
-        <w:t>Fixed bug where user could join pool even if they did not have enough credits to pay the buy in (Sean)</w:t>
-      </w:r>
-    </w:p>
-    <w:p>
-      <w:pPr>
-        <w:pStyle w:val="ListParagraph"/>
-        <w:numPr>
-          <w:ilvl w:val="0"/>
-          <w:numId w:val="8"/>
-        </w:numPr>
-      </w:pPr>
-      <w:r>
-        <w:t>Began work on a page to display the past picks of a certain member of the pool (Lou)</w:t>
-      </w:r>
-    </w:p>
-    <w:p>
-      <w:pPr>
-        <w:pStyle w:val="ListParagraph"/>
-        <w:numPr>
-          <w:ilvl w:val="0"/>
-          <w:numId w:val="8"/>
-        </w:numPr>
-      </w:pPr>
-      <w:r>
-        <w:t>Tested the site to see if any bugs were present (Lou)</w:t>
-      </w:r>
-    </w:p>
-    <w:p>
-      <w:pPr>
-        <w:pStyle w:val="ListParagraph"/>
-        <w:numPr>
-          <w:ilvl w:val="0"/>
-          <w:numId w:val="8"/>
-        </w:numPr>
-      </w:pPr>
-      <w:r>
-        <w:t>Continued to work on the homepage (Colin)</w:t>
-      </w:r>
-    </w:p>
-    <w:p>
-      <w:pPr>
-        <w:pStyle w:val="ListParagraph"/>
-        <w:numPr>
-          <w:ilvl w:val="0"/>
-          <w:numId w:val="8"/>
-        </w:numPr>
-      </w:pPr>
-      <w:r>
-        <w:t>Began populating the database with team logos (Colin)</w:t>
-      </w:r>
-    </w:p>
-    <w:p/>
-    <w:p>
-      <w:r>
-        <w:t>Log 8:</w:t>
-      </w:r>
-    </w:p>
-    <w:p>
-      <w:pPr>
-        <w:pStyle w:val="ListParagraph"/>
-        <w:numPr>
-          <w:ilvl w:val="0"/>
-          <w:numId w:val="10"/>
-        </w:numPr>
-      </w:pPr>
-      <w:r>
-        <w:t>Finished implementing functionality of making and saving picks for each week (Sean)</w:t>
-      </w:r>
-    </w:p>
-    <w:p>
-      <w:pPr>
-        <w:pStyle w:val="ListParagraph"/>
-        <w:numPr>
-          <w:ilvl w:val="0"/>
-          <w:numId w:val="10"/>
-        </w:numPr>
-      </w:pPr>
-      <w:r>
-        <w:t>Fixed some layout issues (Sean)</w:t>
-      </w:r>
-    </w:p>
-    <w:p>
-      <w:pPr>
-        <w:pStyle w:val="ListParagraph"/>
-        <w:numPr>
-          <w:ilvl w:val="0"/>
-          <w:numId w:val="10"/>
-        </w:numPr>
-      </w:pPr>
-      <w:r>
-        <w:t>Updated layout on page that displays information about the pool (Sean)</w:t>
-      </w:r>
-    </w:p>
-    <w:p>
-      <w:pPr>
-        <w:pStyle w:val="ListParagraph"/>
-        <w:numPr>
-          <w:ilvl w:val="0"/>
-          <w:numId w:val="10"/>
-        </w:numPr>
-      </w:pPr>
-      <w:r>
-        <w:t>Continued work on the page to display the past picks of a certain member of the pool (Lou)</w:t>
-      </w:r>
-    </w:p>
-    <w:p>
-      <w:pPr>
-        <w:pStyle w:val="ListParagraph"/>
-        <w:numPr>
-          <w:ilvl w:val="0"/>
-          <w:numId w:val="10"/>
-        </w:numPr>
-      </w:pPr>
-      <w:r>
-        <w:t>Discovered some layout issues and helped to correct them (Colin)</w:t>
-      </w:r>
-    </w:p>
-    <w:p>
-      <w:pPr>
-        <w:pStyle w:val="ListParagraph"/>
-        <w:numPr>
-          <w:ilvl w:val="0"/>
-          <w:numId w:val="10"/>
-        </w:numPr>
-      </w:pPr>
-      <w:r>
-        <w:t>Continued work on the home page (Colin)</w:t>
-      </w:r>
-    </w:p>
-    <w:p/>
-    <w:p>
-      <w:r>
-        <w:t>Log 9:</w:t>
-      </w:r>
-    </w:p>
-    <w:p>
-      <w:pPr>
-        <w:pStyle w:val="ListParagraph"/>
-        <w:numPr>
-          <w:ilvl w:val="0"/>
-          <w:numId w:val="11"/>
-        </w:numPr>
-      </w:pPr>
-      <w:r>
-        <w:t>Manager can now update pool info (Sean)</w:t>
-      </w:r>
-    </w:p>
-    <w:p>
-      <w:pPr>
-        <w:pStyle w:val="ListParagraph"/>
-        <w:numPr>
-          <w:ilvl w:val="0"/>
-          <w:numId w:val="11"/>
-        </w:numPr>
-      </w:pPr>
-      <w:r>
-        <w:t>Member of pool can now leave the pool (Sean)</w:t>
-      </w:r>
-    </w:p>
-    <w:p>
-      <w:pPr>
-        <w:pStyle w:val="ListParagraph"/>
-        <w:numPr>
-          <w:ilvl w:val="0"/>
-          <w:numId w:val="11"/>
-        </w:numPr>
-      </w:pPr>
-      <w:r>
-        <w:t>Implemented a default image for profile picture and pool picture so that both can be optional (Sean)</w:t>
-      </w:r>
-    </w:p>
-    <w:p>
-      <w:pPr>
-        <w:pStyle w:val="ListParagraph"/>
-        <w:numPr>
-          <w:ilvl w:val="0"/>
-          <w:numId w:val="11"/>
-        </w:numPr>
-      </w:pPr>
-      <w:r>
-        <w:t>Populated database with NFL team logos (Lou)</w:t>
-      </w:r>
-    </w:p>
-    <w:p>
-      <w:pPr>
-        <w:pStyle w:val="ListParagraph"/>
-        <w:numPr>
-          <w:ilvl w:val="0"/>
-          <w:numId w:val="11"/>
-        </w:numPr>
-      </w:pPr>
-      <w:r>
-        <w:t>Added team logos to my_picks page (Sean)</w:t>
-      </w:r>
-    </w:p>
-    <w:p>
-      <w:pPr>
-        <w:pStyle w:val="ListParagraph"/>
-        <w:numPr>
-          <w:ilvl w:val="0"/>
-          <w:numId w:val="11"/>
-        </w:numPr>
-      </w:pPr>
-      <w:r>
-        <w:t>Continued work on the page to display the past picks of a certain member of the pool (Lou)</w:t>
-      </w:r>
-    </w:p>
-    <w:p>
-      <w:pPr>
-        <w:pStyle w:val="ListParagraph"/>
-        <w:numPr>
-          <w:ilvl w:val="0"/>
-          <w:numId w:val="11"/>
-        </w:numPr>
-      </w:pPr>
-      <w:r>
-        <w:t>Continued work on the homepage (Colin)</w:t>
-      </w:r>
-    </w:p>
-    <w:p>
-      <w:pPr>
-        <w:pStyle w:val="ListParagraph"/>
-        <w:numPr>
-          <w:ilvl w:val="0"/>
-          <w:numId w:val="11"/>
-        </w:numPr>
-      </w:pPr>
-      <w:r>
-        <w:t>Looked into password encryption (Colin)</w:t>
-      </w:r>
-    </w:p>
-    <w:p/>
-    <w:p>
-      <w:r>
-        <w:t>Log 10:</w:t>
-      </w:r>
-    </w:p>
-    <w:p>
-      <w:pPr>
-        <w:pStyle w:val="ListParagraph"/>
-        <w:numPr>
-          <w:ilvl w:val="0"/>
-          <w:numId w:val="12"/>
-        </w:numPr>
-      </w:pPr>
-      <w:r>
-        <w:t>Public pools can now be created (Sean)</w:t>
-      </w:r>
-    </w:p>
-    <w:p>
-      <w:pPr>
-        <w:pStyle w:val="ListParagraph"/>
-        <w:numPr>
-          <w:ilvl w:val="0"/>
-          <w:numId w:val="12"/>
-        </w:numPr>
-      </w:pPr>
-      <w:r>
-        <w:t>Began work on implementing a way for users to search for public pools to join (Sean)</w:t>
-      </w:r>
-    </w:p>
-    <w:p>
-      <w:pPr>
-        <w:pStyle w:val="ListParagraph"/>
-        <w:numPr>
-          <w:ilvl w:val="0"/>
-          <w:numId w:val="12"/>
-        </w:numPr>
-      </w:pPr>
-      <w:r>
-        <w:t>Reorganized the navigation bar and performed some minor bug fixes (Sean)</w:t>
-      </w:r>
-    </w:p>
-    <w:p>
-      <w:pPr>
-        <w:pStyle w:val="ListParagraph"/>
-        <w:numPr>
-          <w:ilvl w:val="0"/>
-          <w:numId w:val="12"/>
-        </w:numPr>
-      </w:pPr>
-      <w:r>
-        <w:t>Completed the page that displays the past picks of a certain member of the pool (Lou)</w:t>
-      </w:r>
-    </w:p>
-    <w:p>
-      <w:pPr>
-        <w:pStyle w:val="ListParagraph"/>
-        <w:numPr>
-          <w:ilvl w:val="0"/>
-          <w:numId w:val="12"/>
-        </w:numPr>
-      </w:pPr>
-      <w:r>
-        <w:t>Looked into a fix for the picture orientation bug (Lou)</w:t>
-      </w:r>
-    </w:p>
-    <w:p>
-      <w:pPr>
-        <w:pStyle w:val="ListParagraph"/>
-        <w:numPr>
-          <w:ilvl w:val="0"/>
-          <w:numId w:val="12"/>
-        </w:numPr>
-      </w:pPr>
-      <w:r>
-        <w:t>Continued work on the homepage (Colin)</w:t>
-      </w:r>
-    </w:p>
-    <w:p>
-      <w:pPr>
-        <w:pStyle w:val="ListParagraph"/>
-        <w:numPr>
-          <w:ilvl w:val="0"/>
-          <w:numId w:val="12"/>
-        </w:numPr>
-      </w:pPr>
-      <w:r>
-        <w:t>Continued looking into password encryption (Colin)</w:t>
       </w:r>
     </w:p>
     <w:p/>
     <w:p/>
+    <w:p/>
+    <w:p/>
+    <w:p/>
+    <w:p/>
+    <w:p/>
+    <w:p/>
+    <w:p/>
     <w:p>
       <w:r>
         <w:lastRenderedPageBreak/>
+        <w:t>Log 6:</w:t>
+      </w:r>
+    </w:p>
+    <w:p>
+      <w:pPr>
+        <w:pStyle w:val="ListParagraph"/>
+        <w:numPr>
+          <w:ilvl w:val="0"/>
+          <w:numId w:val="7"/>
+        </w:numPr>
+      </w:pPr>
+      <w:r>
+        <w:t>Finished work on pool creation and the pool manager is now able to invite members to join his or her pool (Sean)</w:t>
+      </w:r>
+      <w:r>
+        <w:rPr>
+          <w:noProof/>
+        </w:rPr>
+        <w:drawing>
+          <wp:inline distT="0" distB="0" distL="0" distR="0" wp14:anchorId="670573DF" wp14:editId="573B3164">
+            <wp:extent cx="5486400" cy="3048000"/>
+            <wp:effectExtent l="0" t="0" r="0" b="0"/>
+            <wp:docPr id="6" name="Picture 6" descr="Macintosh HD:Users:spm22:Desktop:Screen Shot 2017-04-03 at 4.34.21 PM.png"/>
+            <wp:cNvGraphicFramePr>
+              <a:graphicFrameLocks xmlns:a="http://schemas.openxmlformats.org/drawingml/2006/main" noChangeAspect="1"/>
+            </wp:cNvGraphicFramePr>
+            <a:graphic xmlns:a="http://schemas.openxmlformats.org/drawingml/2006/main">
+              <a:graphicData uri="http://schemas.openxmlformats.org/drawingml/2006/picture">
+                <pic:pic xmlns:pic="http://schemas.openxmlformats.org/drawingml/2006/picture">
+                  <pic:nvPicPr>
+                    <pic:cNvPr id="0" name="Picture 6" descr="Macintosh HD:Users:spm22:Desktop:Screen Shot 2017-04-03 at 4.34.21 PM.png"/>
+                    <pic:cNvPicPr>
+                      <a:picLocks noChangeAspect="1" noChangeArrowheads="1"/>
+                    </pic:cNvPicPr>
+                  </pic:nvPicPr>
+                  <pic:blipFill>
+                    <a:blip r:embed="rId8">
+                      <a:extLst>
+                        <a:ext uri="{28A0092B-C50C-407E-A947-70E740481C1C}">
+                          <a14:useLocalDpi xmlns:a14="http://schemas.microsoft.com/office/drawing/2010/main" val="0"/>
+                        </a:ext>
+                      </a:extLst>
+                    </a:blip>
+                    <a:srcRect/>
+                    <a:stretch>
+                      <a:fillRect/>
+                    </a:stretch>
+                  </pic:blipFill>
+                  <pic:spPr bwMode="auto">
+                    <a:xfrm>
+                      <a:off x="0" y="0"/>
+                      <a:ext cx="5486400" cy="3048000"/>
+                    </a:xfrm>
+                    <a:prstGeom prst="rect">
+                      <a:avLst/>
+                    </a:prstGeom>
+                    <a:noFill/>
+                    <a:ln>
+                      <a:noFill/>
+                    </a:ln>
+                  </pic:spPr>
+                </pic:pic>
+              </a:graphicData>
+            </a:graphic>
+          </wp:inline>
+        </w:drawing>
+      </w:r>
+    </w:p>
+    <w:p>
+      <w:pPr>
+        <w:ind w:left="720"/>
+      </w:pPr>
+      <w:r>
+        <w:rPr>
+          <w:noProof/>
+        </w:rPr>
+        <w:drawing>
+          <wp:inline distT="0" distB="0" distL="0" distR="0" wp14:anchorId="14E29B14" wp14:editId="54640842">
+            <wp:extent cx="5486400" cy="3035300"/>
+            <wp:effectExtent l="0" t="0" r="0" b="12700"/>
+            <wp:docPr id="8" name="Picture 8" descr="Macintosh HD:Users:spm22:Desktop:Screen Shot 2017-04-03 at 4.45.45 PM.png"/>
+            <wp:cNvGraphicFramePr>
+              <a:graphicFrameLocks xmlns:a="http://schemas.openxmlformats.org/drawingml/2006/main" noChangeAspect="1"/>
+            </wp:cNvGraphicFramePr>
+            <a:graphic xmlns:a="http://schemas.openxmlformats.org/drawingml/2006/main">
+              <a:graphicData uri="http://schemas.openxmlformats.org/drawingml/2006/picture">
+                <pic:pic xmlns:pic="http://schemas.openxmlformats.org/drawingml/2006/picture">
+                  <pic:nvPicPr>
+                    <pic:cNvPr id="0" name="Picture 8" descr="Macintosh HD:Users:spm22:Desktop:Screen Shot 2017-04-03 at 4.45.45 PM.png"/>
+                    <pic:cNvPicPr>
+                      <a:picLocks noChangeAspect="1" noChangeArrowheads="1"/>
+                    </pic:cNvPicPr>
+                  </pic:nvPicPr>
+                  <pic:blipFill>
+                    <a:blip r:embed="rId9">
+                      <a:extLst>
+                        <a:ext uri="{28A0092B-C50C-407E-A947-70E740481C1C}">
+                          <a14:useLocalDpi xmlns:a14="http://schemas.microsoft.com/office/drawing/2010/main" val="0"/>
+                        </a:ext>
+                      </a:extLst>
+                    </a:blip>
+                    <a:srcRect/>
+                    <a:stretch>
+                      <a:fillRect/>
+                    </a:stretch>
+                  </pic:blipFill>
+                  <pic:spPr bwMode="auto">
+                    <a:xfrm>
+                      <a:off x="0" y="0"/>
+                      <a:ext cx="5486400" cy="3035300"/>
+                    </a:xfrm>
+                    <a:prstGeom prst="rect">
+                      <a:avLst/>
+                    </a:prstGeom>
+                    <a:noFill/>
+                    <a:ln>
+                      <a:noFill/>
+                    </a:ln>
+                  </pic:spPr>
+                </pic:pic>
+              </a:graphicData>
+            </a:graphic>
+          </wp:inline>
+        </w:drawing>
+      </w:r>
+    </w:p>
+    <w:p/>
+    <w:p>
+      <w:pPr>
+        <w:pStyle w:val="ListParagraph"/>
+        <w:numPr>
+          <w:ilvl w:val="0"/>
+          <w:numId w:val="7"/>
+        </w:numPr>
+      </w:pPr>
+      <w:r>
+        <w:lastRenderedPageBreak/>
+        <w:t>A user can either accept or decline an invitation, if accepted the user will become a member of the pool (Sean)</w:t>
+      </w:r>
+      <w:r>
+        <w:rPr>
+          <w:noProof/>
+        </w:rPr>
+        <w:drawing>
+          <wp:inline distT="0" distB="0" distL="0" distR="0" wp14:anchorId="1C9DBC72" wp14:editId="6A532D8A">
+            <wp:extent cx="5473700" cy="3048000"/>
+            <wp:effectExtent l="0" t="0" r="12700" b="0"/>
+            <wp:docPr id="9" name="Picture 9" descr="Macintosh HD:Users:spm22:Desktop:Screen Shot 2017-04-03 at 4.47.47 PM.png"/>
+            <wp:cNvGraphicFramePr>
+              <a:graphicFrameLocks xmlns:a="http://schemas.openxmlformats.org/drawingml/2006/main" noChangeAspect="1"/>
+            </wp:cNvGraphicFramePr>
+            <a:graphic xmlns:a="http://schemas.openxmlformats.org/drawingml/2006/main">
+              <a:graphicData uri="http://schemas.openxmlformats.org/drawingml/2006/picture">
+                <pic:pic xmlns:pic="http://schemas.openxmlformats.org/drawingml/2006/picture">
+                  <pic:nvPicPr>
+                    <pic:cNvPr id="0" name="Picture 9" descr="Macintosh HD:Users:spm22:Desktop:Screen Shot 2017-04-03 at 4.47.47 PM.png"/>
+                    <pic:cNvPicPr>
+                      <a:picLocks noChangeAspect="1" noChangeArrowheads="1"/>
+                    </pic:cNvPicPr>
+                  </pic:nvPicPr>
+                  <pic:blipFill>
+                    <a:blip r:embed="rId10">
+                      <a:extLst>
+                        <a:ext uri="{28A0092B-C50C-407E-A947-70E740481C1C}">
+                          <a14:useLocalDpi xmlns:a14="http://schemas.microsoft.com/office/drawing/2010/main" val="0"/>
+                        </a:ext>
+                      </a:extLst>
+                    </a:blip>
+                    <a:srcRect/>
+                    <a:stretch>
+                      <a:fillRect/>
+                    </a:stretch>
+                  </pic:blipFill>
+                  <pic:spPr bwMode="auto">
+                    <a:xfrm>
+                      <a:off x="0" y="0"/>
+                      <a:ext cx="5473700" cy="3048000"/>
+                    </a:xfrm>
+                    <a:prstGeom prst="rect">
+                      <a:avLst/>
+                    </a:prstGeom>
+                    <a:noFill/>
+                    <a:ln>
+                      <a:noFill/>
+                    </a:ln>
+                  </pic:spPr>
+                </pic:pic>
+              </a:graphicData>
+            </a:graphic>
+          </wp:inline>
+        </w:drawing>
+      </w:r>
+    </w:p>
+    <w:p/>
+    <w:p>
+      <w:pPr>
+        <w:pStyle w:val="ListParagraph"/>
+        <w:numPr>
+          <w:ilvl w:val="0"/>
+          <w:numId w:val="7"/>
+        </w:numPr>
+      </w:pPr>
+      <w:r>
+        <w:t>Some UI cleanup (Sean)</w:t>
+      </w:r>
+    </w:p>
+    <w:p>
+      <w:pPr>
+        <w:pStyle w:val="ListParagraph"/>
+        <w:numPr>
+          <w:ilvl w:val="0"/>
+          <w:numId w:val="7"/>
+        </w:numPr>
+      </w:pPr>
+      <w:r>
+        <w:t>Created a profile page where the user can see their information and update it if necessary (Lou)</w:t>
+      </w:r>
+      <w:r>
+        <w:rPr>
+          <w:noProof/>
+        </w:rPr>
+        <w:drawing>
+          <wp:inline distT="0" distB="0" distL="0" distR="0" wp14:anchorId="1406F5F4" wp14:editId="6A165DEA">
+            <wp:extent cx="5473700" cy="3022600"/>
+            <wp:effectExtent l="0" t="0" r="12700" b="0"/>
+            <wp:docPr id="10" name="Picture 10" descr="Macintosh HD:Users:spm22:Desktop:Screen Shot 2017-04-03 at 4.48.30 PM.png"/>
+            <wp:cNvGraphicFramePr>
+              <a:graphicFrameLocks xmlns:a="http://schemas.openxmlformats.org/drawingml/2006/main" noChangeAspect="1"/>
+            </wp:cNvGraphicFramePr>
+            <a:graphic xmlns:a="http://schemas.openxmlformats.org/drawingml/2006/main">
+              <a:graphicData uri="http://schemas.openxmlformats.org/drawingml/2006/picture">
+                <pic:pic xmlns:pic="http://schemas.openxmlformats.org/drawingml/2006/picture">
+                  <pic:nvPicPr>
+                    <pic:cNvPr id="0" name="Picture 10" descr="Macintosh HD:Users:spm22:Desktop:Screen Shot 2017-04-03 at 4.48.30 PM.png"/>
+                    <pic:cNvPicPr>
+                      <a:picLocks noChangeAspect="1" noChangeArrowheads="1"/>
+                    </pic:cNvPicPr>
+                  </pic:nvPicPr>
+                  <pic:blipFill>
+                    <a:blip r:embed="rId11">
+                      <a:extLst>
+                        <a:ext uri="{28A0092B-C50C-407E-A947-70E740481C1C}">
+                          <a14:useLocalDpi xmlns:a14="http://schemas.microsoft.com/office/drawing/2010/main" val="0"/>
+                        </a:ext>
+                      </a:extLst>
+                    </a:blip>
+                    <a:srcRect/>
+                    <a:stretch>
+                      <a:fillRect/>
+                    </a:stretch>
+                  </pic:blipFill>
+                  <pic:spPr bwMode="auto">
+                    <a:xfrm>
+                      <a:off x="0" y="0"/>
+                      <a:ext cx="5473700" cy="3022600"/>
+                    </a:xfrm>
+                    <a:prstGeom prst="rect">
+                      <a:avLst/>
+                    </a:prstGeom>
+                    <a:noFill/>
+                    <a:ln>
+                      <a:noFill/>
+                    </a:ln>
+                  </pic:spPr>
+                </pic:pic>
+              </a:graphicData>
+            </a:graphic>
+          </wp:inline>
+        </w:drawing>
+      </w:r>
+    </w:p>
+    <w:p/>
+    <w:p>
+      <w:pPr>
+        <w:pStyle w:val="ListParagraph"/>
+        <w:numPr>
+          <w:ilvl w:val="0"/>
+          <w:numId w:val="7"/>
+        </w:numPr>
+      </w:pPr>
+      <w:r>
+        <w:t>Continued to learn bootstrap and work on the home page (Colin)</w:t>
+      </w:r>
+    </w:p>
+    <w:p/>
+    <w:p>
+      <w:r>
+        <w:t>Log 7:</w:t>
+      </w:r>
+    </w:p>
+    <w:p>
+      <w:pPr>
+        <w:pStyle w:val="ListParagraph"/>
+        <w:numPr>
+          <w:ilvl w:val="0"/>
+          <w:numId w:val="8"/>
+        </w:numPr>
+      </w:pPr>
+      <w:r>
+        <w:lastRenderedPageBreak/>
+        <w:t>Began work on page where user can make their picks and view past picks (Sean)</w:t>
+      </w:r>
+    </w:p>
+    <w:p>
+      <w:pPr>
+        <w:pStyle w:val="ListParagraph"/>
+        <w:numPr>
+          <w:ilvl w:val="0"/>
+          <w:numId w:val="8"/>
+        </w:numPr>
+      </w:pPr>
+      <w:r>
+        <w:t>Updated the Simulation to assign points to user if their pick for that week was correct (Sean)</w:t>
+      </w:r>
+    </w:p>
+    <w:p>
+      <w:pPr>
+        <w:pStyle w:val="ListParagraph"/>
+        <w:numPr>
+          <w:ilvl w:val="0"/>
+          <w:numId w:val="8"/>
+        </w:numPr>
+      </w:pPr>
+      <w:r>
+        <w:t>Fixed bug where user could join pool even if they did not have enough credits to pay the buy in (Sean)</w:t>
+      </w:r>
+    </w:p>
+    <w:p>
+      <w:pPr>
+        <w:pStyle w:val="ListParagraph"/>
+        <w:numPr>
+          <w:ilvl w:val="0"/>
+          <w:numId w:val="8"/>
+        </w:numPr>
+      </w:pPr>
+      <w:r>
+        <w:t>Began work on a page to display the past picks of a certain member of the pool (Lou)</w:t>
+      </w:r>
+    </w:p>
+    <w:p>
+      <w:pPr>
+        <w:pStyle w:val="ListParagraph"/>
+        <w:numPr>
+          <w:ilvl w:val="0"/>
+          <w:numId w:val="8"/>
+        </w:numPr>
+      </w:pPr>
+      <w:r>
+        <w:t>Tested the site to see if any bugs were present (Lou)</w:t>
+      </w:r>
+    </w:p>
+    <w:p>
+      <w:pPr>
+        <w:pStyle w:val="ListParagraph"/>
+        <w:numPr>
+          <w:ilvl w:val="0"/>
+          <w:numId w:val="8"/>
+        </w:numPr>
+      </w:pPr>
+      <w:r>
+        <w:t>Continued to work on the homepage (Colin)</w:t>
+      </w:r>
+    </w:p>
+    <w:p>
+      <w:pPr>
+        <w:pStyle w:val="ListParagraph"/>
+        <w:numPr>
+          <w:ilvl w:val="0"/>
+          <w:numId w:val="8"/>
+        </w:numPr>
+      </w:pPr>
+      <w:r>
+        <w:t>Began populating the database with team logos (Colin)</w:t>
+      </w:r>
+    </w:p>
+    <w:p/>
+    <w:p>
+      <w:r>
+        <w:t>Log 8:</w:t>
+      </w:r>
+    </w:p>
+    <w:p>
+      <w:pPr>
+        <w:pStyle w:val="ListParagraph"/>
+        <w:numPr>
+          <w:ilvl w:val="0"/>
+          <w:numId w:val="10"/>
+        </w:numPr>
+      </w:pPr>
+      <w:r>
+        <w:t>Finished implementing functionality of making and saving picks for each week (Sean)</w:t>
+      </w:r>
+    </w:p>
+    <w:p>
+      <w:pPr>
+        <w:pStyle w:val="ListParagraph"/>
+        <w:numPr>
+          <w:ilvl w:val="0"/>
+          <w:numId w:val="10"/>
+        </w:numPr>
+      </w:pPr>
+      <w:r>
+        <w:t>Fixed some layout issues (Sean)</w:t>
+      </w:r>
+    </w:p>
+    <w:p>
+      <w:pPr>
+        <w:pStyle w:val="ListParagraph"/>
+        <w:numPr>
+          <w:ilvl w:val="0"/>
+          <w:numId w:val="10"/>
+        </w:numPr>
+      </w:pPr>
+      <w:r>
+        <w:t>Updated layout on page that displays information about the pool (Sean)</w:t>
+      </w:r>
+    </w:p>
+    <w:p>
+      <w:pPr>
+        <w:pStyle w:val="ListParagraph"/>
+        <w:numPr>
+          <w:ilvl w:val="0"/>
+          <w:numId w:val="10"/>
+        </w:numPr>
+      </w:pPr>
+      <w:r>
+        <w:t>Continued work on the page to display the past picks of a certain member of the pool (Lou)</w:t>
+      </w:r>
+    </w:p>
+    <w:p>
+      <w:pPr>
+        <w:pStyle w:val="ListParagraph"/>
+        <w:numPr>
+          <w:ilvl w:val="0"/>
+          <w:numId w:val="10"/>
+        </w:numPr>
+      </w:pPr>
+      <w:r>
+        <w:t>Discovered some layout issues and helped to correct them (Colin)</w:t>
+      </w:r>
+    </w:p>
+    <w:p>
+      <w:pPr>
+        <w:pStyle w:val="ListParagraph"/>
+        <w:numPr>
+          <w:ilvl w:val="0"/>
+          <w:numId w:val="10"/>
+        </w:numPr>
+      </w:pPr>
+      <w:r>
+        <w:t>Continued work on the home page (Colin)</w:t>
+      </w:r>
+    </w:p>
+    <w:p/>
+    <w:p>
+      <w:r>
+        <w:t>Log 9:</w:t>
+      </w:r>
+    </w:p>
+    <w:p>
+      <w:pPr>
+        <w:pStyle w:val="ListParagraph"/>
+        <w:numPr>
+          <w:ilvl w:val="0"/>
+          <w:numId w:val="11"/>
+        </w:numPr>
+      </w:pPr>
+      <w:r>
+        <w:t>Manager can now update pool info (Sean)</w:t>
+      </w:r>
+      <w:r>
+        <w:rPr>
+          <w:noProof/>
+        </w:rPr>
+        <w:drawing>
+          <wp:inline distT="0" distB="0" distL="0" distR="0" wp14:anchorId="771DD6C3" wp14:editId="4EC4E13D">
+            <wp:extent cx="5486400" cy="3022600"/>
+            <wp:effectExtent l="0" t="0" r="0" b="0"/>
+            <wp:docPr id="12" name="Picture 12" descr="Macintosh HD:Users:spm22:Desktop:Screen Shot 2017-04-03 at 4.50.44 PM.png"/>
+            <wp:cNvGraphicFramePr>
+              <a:graphicFrameLocks xmlns:a="http://schemas.openxmlformats.org/drawingml/2006/main" noChangeAspect="1"/>
+            </wp:cNvGraphicFramePr>
+            <a:graphic xmlns:a="http://schemas.openxmlformats.org/drawingml/2006/main">
+              <a:graphicData uri="http://schemas.openxmlformats.org/drawingml/2006/picture">
+                <pic:pic xmlns:pic="http://schemas.openxmlformats.org/drawingml/2006/picture">
+                  <pic:nvPicPr>
+                    <pic:cNvPr id="0" name="Picture 12" descr="Macintosh HD:Users:spm22:Desktop:Screen Shot 2017-04-03 at 4.50.44 PM.png"/>
+                    <pic:cNvPicPr>
+                      <a:picLocks noChangeAspect="1" noChangeArrowheads="1"/>
+                    </pic:cNvPicPr>
+                  </pic:nvPicPr>
+                  <pic:blipFill>
+                    <a:blip r:embed="rId12">
+                      <a:extLst>
+                        <a:ext uri="{28A0092B-C50C-407E-A947-70E740481C1C}">
+                          <a14:useLocalDpi xmlns:a14="http://schemas.microsoft.com/office/drawing/2010/main" val="0"/>
+                        </a:ext>
+                      </a:extLst>
+                    </a:blip>
+                    <a:srcRect/>
+                    <a:stretch>
+                      <a:fillRect/>
+                    </a:stretch>
+                  </pic:blipFill>
+                  <pic:spPr bwMode="auto">
+                    <a:xfrm>
+                      <a:off x="0" y="0"/>
+                      <a:ext cx="5486400" cy="3022600"/>
+                    </a:xfrm>
+                    <a:prstGeom prst="rect">
+                      <a:avLst/>
+                    </a:prstGeom>
+                    <a:noFill/>
+                    <a:ln>
+                      <a:noFill/>
+                    </a:ln>
+                  </pic:spPr>
+                </pic:pic>
+              </a:graphicData>
+            </a:graphic>
+          </wp:inline>
+        </w:drawing>
+      </w:r>
+    </w:p>
+    <w:p/>
+    <w:p>
+      <w:pPr>
+        <w:pStyle w:val="ListParagraph"/>
+        <w:numPr>
+          <w:ilvl w:val="0"/>
+          <w:numId w:val="11"/>
+        </w:numPr>
+      </w:pPr>
+      <w:r>
+        <w:t>Member of pool can now leave the pool (Sean)</w:t>
+      </w:r>
+    </w:p>
+    <w:p>
+      <w:pPr>
+        <w:pStyle w:val="ListParagraph"/>
+        <w:numPr>
+          <w:ilvl w:val="0"/>
+          <w:numId w:val="11"/>
+        </w:numPr>
+      </w:pPr>
+      <w:r>
+        <w:t>Implemented a default image for profile picture and pool picture so that both can be optional (Sean)</w:t>
+      </w:r>
+    </w:p>
+    <w:p>
+      <w:pPr>
+        <w:pStyle w:val="ListParagraph"/>
+        <w:numPr>
+          <w:ilvl w:val="0"/>
+          <w:numId w:val="11"/>
+        </w:numPr>
+      </w:pPr>
+      <w:r>
+        <w:lastRenderedPageBreak/>
+        <w:t>Populated database with NFL team logos (Lou)</w:t>
+      </w:r>
+    </w:p>
+    <w:p>
+      <w:pPr>
+        <w:pStyle w:val="ListParagraph"/>
+        <w:numPr>
+          <w:ilvl w:val="0"/>
+          <w:numId w:val="11"/>
+        </w:numPr>
+      </w:pPr>
+      <w:r>
+        <w:t xml:space="preserve">Added team logos to </w:t>
+      </w:r>
+      <w:proofErr w:type="spellStart"/>
+      <w:r>
+        <w:t>my_picks</w:t>
+      </w:r>
+      <w:proofErr w:type="spellEnd"/>
+      <w:r>
+        <w:t xml:space="preserve"> page (Sean)</w:t>
+      </w:r>
+      <w:r>
+        <w:rPr>
+          <w:noProof/>
+        </w:rPr>
+        <w:drawing>
+          <wp:inline distT="0" distB="0" distL="0" distR="0" wp14:anchorId="7201B84D" wp14:editId="47084554">
+            <wp:extent cx="5473700" cy="2794000"/>
+            <wp:effectExtent l="0" t="0" r="12700" b="0"/>
+            <wp:docPr id="11" name="Picture 11" descr="Macintosh HD:Users:spm22:Desktop:Screen Shot 2017-04-03 at 4.49.28 PM.png"/>
+            <wp:cNvGraphicFramePr>
+              <a:graphicFrameLocks xmlns:a="http://schemas.openxmlformats.org/drawingml/2006/main" noChangeAspect="1"/>
+            </wp:cNvGraphicFramePr>
+            <a:graphic xmlns:a="http://schemas.openxmlformats.org/drawingml/2006/main">
+              <a:graphicData uri="http://schemas.openxmlformats.org/drawingml/2006/picture">
+                <pic:pic xmlns:pic="http://schemas.openxmlformats.org/drawingml/2006/picture">
+                  <pic:nvPicPr>
+                    <pic:cNvPr id="0" name="Picture 11" descr="Macintosh HD:Users:spm22:Desktop:Screen Shot 2017-04-03 at 4.49.28 PM.png"/>
+                    <pic:cNvPicPr>
+                      <a:picLocks noChangeAspect="1" noChangeArrowheads="1"/>
+                    </pic:cNvPicPr>
+                  </pic:nvPicPr>
+                  <pic:blipFill>
+                    <a:blip r:embed="rId13">
+                      <a:extLst>
+                        <a:ext uri="{28A0092B-C50C-407E-A947-70E740481C1C}">
+                          <a14:useLocalDpi xmlns:a14="http://schemas.microsoft.com/office/drawing/2010/main" val="0"/>
+                        </a:ext>
+                      </a:extLst>
+                    </a:blip>
+                    <a:srcRect/>
+                    <a:stretch>
+                      <a:fillRect/>
+                    </a:stretch>
+                  </pic:blipFill>
+                  <pic:spPr bwMode="auto">
+                    <a:xfrm>
+                      <a:off x="0" y="0"/>
+                      <a:ext cx="5473700" cy="2794000"/>
+                    </a:xfrm>
+                    <a:prstGeom prst="rect">
+                      <a:avLst/>
+                    </a:prstGeom>
+                    <a:noFill/>
+                    <a:ln>
+                      <a:noFill/>
+                    </a:ln>
+                  </pic:spPr>
+                </pic:pic>
+              </a:graphicData>
+            </a:graphic>
+          </wp:inline>
+        </w:drawing>
+      </w:r>
+    </w:p>
+    <w:p/>
+    <w:p>
+      <w:pPr>
+        <w:pStyle w:val="ListParagraph"/>
+        <w:numPr>
+          <w:ilvl w:val="0"/>
+          <w:numId w:val="11"/>
+        </w:numPr>
+      </w:pPr>
+      <w:r>
+        <w:t>Continued work on the page to display the past picks of a certain member of the pool (Lou)</w:t>
+      </w:r>
+    </w:p>
+    <w:p>
+      <w:pPr>
+        <w:pStyle w:val="ListParagraph"/>
+        <w:numPr>
+          <w:ilvl w:val="0"/>
+          <w:numId w:val="11"/>
+        </w:numPr>
+      </w:pPr>
+      <w:r>
+        <w:t>Continued work on the homepage (Colin)</w:t>
+      </w:r>
+    </w:p>
+    <w:p>
+      <w:pPr>
+        <w:pStyle w:val="ListParagraph"/>
+        <w:numPr>
+          <w:ilvl w:val="0"/>
+          <w:numId w:val="11"/>
+        </w:numPr>
+      </w:pPr>
+      <w:r>
+        <w:t>Looked into password encryption (Colin)</w:t>
+      </w:r>
+    </w:p>
+    <w:p/>
+    <w:p>
+      <w:r>
+        <w:t>Log 10:</w:t>
+      </w:r>
+    </w:p>
+    <w:p>
+      <w:pPr>
+        <w:pStyle w:val="ListParagraph"/>
+        <w:numPr>
+          <w:ilvl w:val="0"/>
+          <w:numId w:val="12"/>
+        </w:numPr>
+      </w:pPr>
+      <w:r>
+        <w:t>Public pools can now be created (Sean)</w:t>
+      </w:r>
+    </w:p>
+    <w:p>
+      <w:pPr>
+        <w:pStyle w:val="ListParagraph"/>
+        <w:numPr>
+          <w:ilvl w:val="0"/>
+          <w:numId w:val="12"/>
+        </w:numPr>
+      </w:pPr>
+      <w:r>
+        <w:t>Began work on implementing a way for users to search for public pools to join (Sean)</w:t>
+      </w:r>
+    </w:p>
+    <w:p>
+      <w:pPr>
+        <w:pStyle w:val="ListParagraph"/>
+        <w:numPr>
+          <w:ilvl w:val="0"/>
+          <w:numId w:val="12"/>
+        </w:numPr>
+      </w:pPr>
+      <w:r>
+        <w:t>Reorganized the navigation bar and performed some minor bug fixes (Sean)</w:t>
+      </w:r>
+    </w:p>
+    <w:p>
+      <w:pPr>
+        <w:pStyle w:val="ListParagraph"/>
+        <w:numPr>
+          <w:ilvl w:val="0"/>
+          <w:numId w:val="12"/>
+        </w:numPr>
+      </w:pPr>
+      <w:r>
+        <w:t>Completed the page that displays the past picks of a certain member of the pool (Lou)</w:t>
+      </w:r>
+    </w:p>
+    <w:p>
+      <w:pPr>
+        <w:pStyle w:val="ListParagraph"/>
+        <w:numPr>
+          <w:ilvl w:val="0"/>
+          <w:numId w:val="12"/>
+        </w:numPr>
+      </w:pPr>
+      <w:r>
+        <w:t>Looked into a fix for the picture orientation bug (Lou)</w:t>
+      </w:r>
+    </w:p>
+    <w:p>
+      <w:pPr>
+        <w:pStyle w:val="ListParagraph"/>
+        <w:numPr>
+          <w:ilvl w:val="0"/>
+          <w:numId w:val="12"/>
+        </w:numPr>
+      </w:pPr>
+      <w:r>
+        <w:t>Continued work on the homepage (Colin)</w:t>
+      </w:r>
+    </w:p>
+    <w:p>
+      <w:pPr>
+        <w:pStyle w:val="ListParagraph"/>
+        <w:numPr>
+          <w:ilvl w:val="0"/>
+          <w:numId w:val="12"/>
+        </w:numPr>
+      </w:pPr>
+      <w:r>
+        <w:t>Continued looking into password encryption (Colin)</w:t>
+      </w:r>
+    </w:p>
+    <w:p/>
+    <w:p/>
+    <w:p>
+      <w:r>
         <w:t>Log 11:</w:t>
       </w:r>
     </w:p>
@@ -704,8 +1211,67 @@
         </w:numPr>
       </w:pPr>
       <w:r>
+        <w:lastRenderedPageBreak/>
         <w:t>Users can join the public pools from the search page (Sean)</w:t>
       </w:r>
+      <w:r>
+        <w:rPr>
+          <w:noProof/>
+        </w:rPr>
+        <w:drawing>
+          <wp:inline distT="0" distB="0" distL="0" distR="0" wp14:anchorId="23587BF6" wp14:editId="14985B0B">
+            <wp:extent cx="5473700" cy="3022600"/>
+            <wp:effectExtent l="0" t="0" r="12700" b="0"/>
+            <wp:docPr id="13" name="Picture 13" descr="Macintosh HD:Users:spm22:Desktop:Screen Shot 2017-04-03 at 4.56.49 PM.png"/>
+            <wp:cNvGraphicFramePr>
+              <a:graphicFrameLocks xmlns:a="http://schemas.openxmlformats.org/drawingml/2006/main" noChangeAspect="1"/>
+            </wp:cNvGraphicFramePr>
+            <a:graphic xmlns:a="http://schemas.openxmlformats.org/drawingml/2006/main">
+              <a:graphicData uri="http://schemas.openxmlformats.org/drawingml/2006/picture">
+                <pic:pic xmlns:pic="http://schemas.openxmlformats.org/drawingml/2006/picture">
+                  <pic:nvPicPr>
+                    <pic:cNvPr id="0" name="Picture 13" descr="Macintosh HD:Users:spm22:Desktop:Screen Shot 2017-04-03 at 4.56.49 PM.png"/>
+                    <pic:cNvPicPr>
+                      <a:picLocks noChangeAspect="1" noChangeArrowheads="1"/>
+                    </pic:cNvPicPr>
+                  </pic:nvPicPr>
+                  <pic:blipFill>
+                    <a:blip r:embed="rId14">
+                      <a:extLst>
+                        <a:ext uri="{28A0092B-C50C-407E-A947-70E740481C1C}">
+                          <a14:useLocalDpi xmlns:a14="http://schemas.microsoft.com/office/drawing/2010/main" val="0"/>
+                        </a:ext>
+                      </a:extLst>
+                    </a:blip>
+                    <a:srcRect/>
+                    <a:stretch>
+                      <a:fillRect/>
+                    </a:stretch>
+                  </pic:blipFill>
+                  <pic:spPr bwMode="auto">
+                    <a:xfrm>
+                      <a:off x="0" y="0"/>
+                      <a:ext cx="5473700" cy="3022600"/>
+                    </a:xfrm>
+                    <a:prstGeom prst="rect">
+                      <a:avLst/>
+                    </a:prstGeom>
+                    <a:noFill/>
+                    <a:ln>
+                      <a:noFill/>
+                    </a:ln>
+                  </pic:spPr>
+                </pic:pic>
+              </a:graphicData>
+            </a:graphic>
+          </wp:inline>
+        </w:drawing>
+      </w:r>
+    </w:p>
+    <w:p>
+      <w:pPr>
+        <w:pStyle w:val="ListParagraph"/>
+      </w:pPr>
     </w:p>
     <w:p>
       <w:pPr>
@@ -718,6 +1284,59 @@
       <w:r>
         <w:t>The manager of a pool can now remove members from the pool (Sean)</w:t>
       </w:r>
+      <w:r>
+        <w:rPr>
+          <w:noProof/>
+        </w:rPr>
+        <w:drawing>
+          <wp:inline distT="0" distB="0" distL="0" distR="0" wp14:anchorId="33E98432" wp14:editId="20814BC8">
+            <wp:extent cx="5486400" cy="3022600"/>
+            <wp:effectExtent l="0" t="0" r="0" b="0"/>
+            <wp:docPr id="14" name="Picture 14" descr="Macintosh HD:Users:spm22:Desktop:Screen Shot 2017-04-03 at 4.59.24 PM.png"/>
+            <wp:cNvGraphicFramePr>
+              <a:graphicFrameLocks xmlns:a="http://schemas.openxmlformats.org/drawingml/2006/main" noChangeAspect="1"/>
+            </wp:cNvGraphicFramePr>
+            <a:graphic xmlns:a="http://schemas.openxmlformats.org/drawingml/2006/main">
+              <a:graphicData uri="http://schemas.openxmlformats.org/drawingml/2006/picture">
+                <pic:pic xmlns:pic="http://schemas.openxmlformats.org/drawingml/2006/picture">
+                  <pic:nvPicPr>
+                    <pic:cNvPr id="0" name="Picture 14" descr="Macintosh HD:Users:spm22:Desktop:Screen Shot 2017-04-03 at 4.59.24 PM.png"/>
+                    <pic:cNvPicPr>
+                      <a:picLocks noChangeAspect="1" noChangeArrowheads="1"/>
+                    </pic:cNvPicPr>
+                  </pic:nvPicPr>
+                  <pic:blipFill>
+                    <a:blip r:embed="rId15">
+                      <a:extLst>
+                        <a:ext uri="{28A0092B-C50C-407E-A947-70E740481C1C}">
+                          <a14:useLocalDpi xmlns:a14="http://schemas.microsoft.com/office/drawing/2010/main" val="0"/>
+                        </a:ext>
+                      </a:extLst>
+                    </a:blip>
+                    <a:srcRect/>
+                    <a:stretch>
+                      <a:fillRect/>
+                    </a:stretch>
+                  </pic:blipFill>
+                  <pic:spPr bwMode="auto">
+                    <a:xfrm>
+                      <a:off x="0" y="0"/>
+                      <a:ext cx="5486400" cy="3022600"/>
+                    </a:xfrm>
+                    <a:prstGeom prst="rect">
+                      <a:avLst/>
+                    </a:prstGeom>
+                    <a:noFill/>
+                    <a:ln>
+                      <a:noFill/>
+                    </a:ln>
+                  </pic:spPr>
+                </pic:pic>
+              </a:graphicData>
+            </a:graphic>
+          </wp:inline>
+        </w:drawing>
+      </w:r>
     </w:p>
     <w:p>
       <w:pPr>
@@ -779,43 +1398,45 @@
         <w:t>Continued looking into password encryption (Colin)</w:t>
       </w:r>
     </w:p>
-    <w:p/>
-    <w:p>
-      <w:r>
-        <w:t>Log 12:</w:t>
-      </w:r>
-    </w:p>
-    <w:p>
-      <w:pPr>
-        <w:pStyle w:val="ListParagraph"/>
-        <w:numPr>
-          <w:ilvl w:val="0"/>
-          <w:numId w:val="14"/>
-        </w:numPr>
-      </w:pPr>
-      <w:r>
-        <w:t>Updating of simulation for current version our website (Sean)</w:t>
-      </w:r>
-    </w:p>
-    <w:p>
-      <w:pPr>
-        <w:pStyle w:val="ListParagraph"/>
-        <w:numPr>
-          <w:ilvl w:val="0"/>
-          <w:numId w:val="14"/>
-        </w:numPr>
-      </w:pPr>
-      <w:r>
-        <w:t xml:space="preserve">Worked on end of season </w:t>
-      </w:r>
-      <w:r>
-        <w:t>division</w:t>
-      </w:r>
-      <w:r>
-        <w:t xml:space="preserve"> of pot for winners</w:t>
-      </w:r>
+    <w:p>
       <w:bookmarkStart w:id="0" w:name="_GoBack"/>
       <w:bookmarkEnd w:id="0"/>
+    </w:p>
+    <w:p>
+      <w:r>
+        <w:t>Log 12:</w:t>
+      </w:r>
+    </w:p>
+    <w:p>
+      <w:pPr>
+        <w:pStyle w:val="ListParagraph"/>
+        <w:numPr>
+          <w:ilvl w:val="0"/>
+          <w:numId w:val="14"/>
+        </w:numPr>
+      </w:pPr>
+      <w:r>
+        <w:t>Updating of simulation for current version our website (Sean)</w:t>
+      </w:r>
+    </w:p>
+    <w:p>
+      <w:pPr>
+        <w:pStyle w:val="ListParagraph"/>
+        <w:numPr>
+          <w:ilvl w:val="0"/>
+          <w:numId w:val="14"/>
+        </w:numPr>
+      </w:pPr>
+      <w:r>
+        <w:lastRenderedPageBreak/>
+        <w:t xml:space="preserve">Worked on end of season </w:t>
+      </w:r>
+      <w:r>
+        <w:t>division</w:t>
+      </w:r>
+      <w:r>
+        <w:t xml:space="preserve"> of pot for winners</w:t>
+      </w:r>
       <w:r>
         <w:t xml:space="preserve"> (Sean)</w:t>
       </w:r>
@@ -1028,7 +1649,7 @@
 </file>
 
 <file path=word/numbering.xml><?xml version="1.0" encoding="utf-8"?>
-<w:numbering xmlns:wpc="http://schemas.microsoft.com/office/word/2010/wordprocessingCanvas" xmlns:mc="http://schemas.openxmlformats.org/markup-compatibility/2006" xmlns:o="urn:schemas-microsoft-com:office:office" xmlns:r="http://schemas.openxmlformats.org/officeDocument/2006/relationships" xmlns:m="http://schemas.openxmlformats.org/officeDocument/2006/math" xmlns:v="urn:schemas-microsoft-com:vml" xmlns:wp14="http://schemas.microsoft.com/office/word/2010/wordprocessingDrawing" xmlns:wp="http://schemas.openxmlformats.org/drawingml/2006/wordprocessingDrawing" xmlns:w10="urn:schemas-microsoft-com:office:word" xmlns:w="http://schemas.openxmlformats.org/wordprocessingml/2006/main" xmlns:w14="http://schemas.microsoft.com/office/word/2010/wordml" xmlns:wpg="http://schemas.microsoft.com/office/word/2010/wordprocessingGroup" xmlns:wpi="http://schemas.microsoft.com/office/word/2010/wordprocessingInk" xmlns:wne="http://schemas.microsoft.com/office/word/2006/wordml" xmlns:wps="http://schemas.microsoft.com/office/word/2010/wordprocessingShape" mc:Ignorable="w14 wp14">
+<w:numbering xmlns:wpc="http://schemas.microsoft.com/office/word/2010/wordprocessingCanvas" xmlns:mo="http://schemas.microsoft.com/office/mac/office/2008/main" xmlns:mc="http://schemas.openxmlformats.org/markup-compatibility/2006" xmlns:mv="urn:schemas-microsoft-com:mac:vml" xmlns:o="urn:schemas-microsoft-com:office:office" xmlns:r="http://schemas.openxmlformats.org/officeDocument/2006/relationships" xmlns:m="http://schemas.openxmlformats.org/officeDocument/2006/math" xmlns:v="urn:schemas-microsoft-com:vml" xmlns:wp14="http://schemas.microsoft.com/office/word/2010/wordprocessingDrawing" xmlns:wp="http://schemas.openxmlformats.org/drawingml/2006/wordprocessingDrawing" xmlns:w10="urn:schemas-microsoft-com:office:word" xmlns:w="http://schemas.openxmlformats.org/wordprocessingml/2006/main" xmlns:w14="http://schemas.microsoft.com/office/word/2010/wordml" xmlns:wpg="http://schemas.microsoft.com/office/word/2010/wordprocessingGroup" xmlns:wpi="http://schemas.microsoft.com/office/word/2010/wordprocessingInk" xmlns:wne="http://schemas.microsoft.com/office/word/2006/wordml" xmlns:wps="http://schemas.microsoft.com/office/word/2010/wordprocessingShape" mc:Ignorable="w14 wp14">
   <w:abstractNum w:abstractNumId="0">
     <w:nsid w:val="03451D25"/>
     <w:multiLevelType w:val="hybridMultilevel"/>
@@ -2669,7 +3290,7 @@
     </w:rPrDefault>
     <w:pPrDefault/>
   </w:docDefaults>
-  <w:latentStyles w:defLockedState="0" w:defUIPriority="99" w:defSemiHidden="1" w:defUnhideWhenUsed="1" w:defQFormat="0" w:count="267">
+  <w:latentStyles w:defLockedState="0" w:defUIPriority="99" w:defSemiHidden="1" w:defUnhideWhenUsed="1" w:defQFormat="0" w:count="276">
     <w:lsdException w:name="Normal" w:semiHidden="0" w:uiPriority="0" w:unhideWhenUsed="0" w:qFormat="1"/>
     <w:lsdException w:name="heading 1" w:semiHidden="0" w:uiPriority="9" w:unhideWhenUsed="0" w:qFormat="1"/>
     <w:lsdException w:name="heading 2" w:uiPriority="9" w:qFormat="1"/>
@@ -2851,11 +3472,38 @@
       <w:contextualSpacing/>
     </w:pPr>
   </w:style>
+  <w:style w:type="paragraph" w:styleId="BalloonText">
+    <w:name w:val="Balloon Text"/>
+    <w:basedOn w:val="Normal"/>
+    <w:link w:val="BalloonTextChar"/>
+    <w:uiPriority w:val="99"/>
+    <w:semiHidden/>
+    <w:unhideWhenUsed/>
+    <w:rsid w:val="006F4D7F"/>
+    <w:rPr>
+      <w:rFonts w:ascii="Lucida Grande" w:hAnsi="Lucida Grande" w:cs="Lucida Grande"/>
+      <w:sz w:val="18"/>
+      <w:szCs w:val="18"/>
+    </w:rPr>
+  </w:style>
+  <w:style w:type="character" w:customStyle="1" w:styleId="BalloonTextChar">
+    <w:name w:val="Balloon Text Char"/>
+    <w:basedOn w:val="DefaultParagraphFont"/>
+    <w:link w:val="BalloonText"/>
+    <w:uiPriority w:val="99"/>
+    <w:semiHidden/>
+    <w:rsid w:val="006F4D7F"/>
+    <w:rPr>
+      <w:rFonts w:ascii="Lucida Grande" w:hAnsi="Lucida Grande" w:cs="Lucida Grande"/>
+      <w:sz w:val="18"/>
+      <w:szCs w:val="18"/>
+    </w:rPr>
+  </w:style>
 </w:styles>
 </file>
 
 <file path=word/stylesWithEffects.xml><?xml version="1.0" encoding="utf-8"?>
-<w:styles xmlns:wpc="http://schemas.microsoft.com/office/word/2010/wordprocessingCanvas" xmlns:mc="http://schemas.openxmlformats.org/markup-compatibility/2006" xmlns:o="urn:schemas-microsoft-com:office:office" xmlns:r="http://schemas.openxmlformats.org/officeDocument/2006/relationships" xmlns:m="http://schemas.openxmlformats.org/officeDocument/2006/math" xmlns:v="urn:schemas-microsoft-com:vml" xmlns:wp14="http://schemas.microsoft.com/office/word/2010/wordprocessingDrawing" xmlns:wp="http://schemas.openxmlformats.org/drawingml/2006/wordprocessingDrawing" xmlns:w10="urn:schemas-microsoft-com:office:word" xmlns:w="http://schemas.openxmlformats.org/wordprocessingml/2006/main" xmlns:w14="http://schemas.microsoft.com/office/word/2010/wordml" xmlns:wpg="http://schemas.microsoft.com/office/word/2010/wordprocessingGroup" xmlns:wpi="http://schemas.microsoft.com/office/word/2010/wordprocessingInk" xmlns:wne="http://schemas.microsoft.com/office/word/2006/wordml" xmlns:wps="http://schemas.microsoft.com/office/word/2010/wordprocessingShape" mc:Ignorable="w14 wp14">
+<w:styles xmlns:wpc="http://schemas.microsoft.com/office/word/2010/wordprocessingCanvas" xmlns:mo="http://schemas.microsoft.com/office/mac/office/2008/main" xmlns:mc="http://schemas.openxmlformats.org/markup-compatibility/2006" xmlns:mv="urn:schemas-microsoft-com:mac:vml" xmlns:o="urn:schemas-microsoft-com:office:office" xmlns:r="http://schemas.openxmlformats.org/officeDocument/2006/relationships" xmlns:m="http://schemas.openxmlformats.org/officeDocument/2006/math" xmlns:v="urn:schemas-microsoft-com:vml" xmlns:wp14="http://schemas.microsoft.com/office/word/2010/wordprocessingDrawing" xmlns:wp="http://schemas.openxmlformats.org/drawingml/2006/wordprocessingDrawing" xmlns:w10="urn:schemas-microsoft-com:office:word" xmlns:w="http://schemas.openxmlformats.org/wordprocessingml/2006/main" xmlns:w14="http://schemas.microsoft.com/office/word/2010/wordml" xmlns:wpg="http://schemas.microsoft.com/office/word/2010/wordprocessingGroup" xmlns:wpi="http://schemas.microsoft.com/office/word/2010/wordprocessingInk" xmlns:wne="http://schemas.microsoft.com/office/word/2006/wordml" xmlns:wps="http://schemas.microsoft.com/office/word/2010/wordprocessingShape" mc:Ignorable="w14 wp14">
   <w:docDefaults>
     <w:rPrDefault>
       <w:rPr>
@@ -2867,7 +3515,7 @@
     </w:rPrDefault>
     <w:pPrDefault/>
   </w:docDefaults>
-  <w:latentStyles w:defLockedState="0" w:defUIPriority="99" w:defSemiHidden="1" w:defUnhideWhenUsed="1" w:defQFormat="0" w:count="267">
+  <w:latentStyles w:defLockedState="0" w:defUIPriority="99" w:defSemiHidden="1" w:defUnhideWhenUsed="1" w:defQFormat="0" w:count="276">
     <w:lsdException w:name="Normal" w:semiHidden="0" w:uiPriority="0" w:unhideWhenUsed="0" w:qFormat="1"/>
     <w:lsdException w:name="heading 1" w:semiHidden="0" w:uiPriority="9" w:unhideWhenUsed="0" w:qFormat="1"/>
     <w:lsdException w:name="heading 2" w:uiPriority="9" w:qFormat="1"/>
@@ -3048,6 +3696,33 @@
       <w:ind w:left="720"/>
       <w:contextualSpacing/>
     </w:pPr>
+  </w:style>
+  <w:style w:type="paragraph" w:styleId="BalloonText">
+    <w:name w:val="Balloon Text"/>
+    <w:basedOn w:val="Normal"/>
+    <w:link w:val="BalloonTextChar"/>
+    <w:uiPriority w:val="99"/>
+    <w:semiHidden/>
+    <w:unhideWhenUsed/>
+    <w:rsid w:val="006F4D7F"/>
+    <w:rPr>
+      <w:rFonts w:ascii="Lucida Grande" w:hAnsi="Lucida Grande" w:cs="Lucida Grande"/>
+      <w:sz w:val="18"/>
+      <w:szCs w:val="18"/>
+    </w:rPr>
+  </w:style>
+  <w:style w:type="character" w:customStyle="1" w:styleId="BalloonTextChar">
+    <w:name w:val="Balloon Text Char"/>
+    <w:basedOn w:val="DefaultParagraphFont"/>
+    <w:link w:val="BalloonText"/>
+    <w:uiPriority w:val="99"/>
+    <w:semiHidden/>
+    <w:rsid w:val="006F4D7F"/>
+    <w:rPr>
+      <w:rFonts w:ascii="Lucida Grande" w:hAnsi="Lucida Grande" w:cs="Lucida Grande"/>
+      <w:sz w:val="18"/>
+      <w:szCs w:val="18"/>
+    </w:rPr>
   </w:style>
 </w:styles>
 </file>

</xml_diff>